<commit_message>
Penanmbahan Bahan pada Analisis Keunggulan Kogeek Smart Light
</commit_message>
<xml_diff>
--- a/Bahan_Persentasi/Koogeek Smart LED Lampu Strip .docx
+++ b/Bahan_Persentasi/Koogeek Smart LED Lampu Strip .docx
@@ -2865,6 +2865,15 @@
           <w:lang w:val="id-ID"/>
         </w:rPr>
         <w:t>Keunggulan Kogeek Smart Light Strip dibanding produk smart light lainnya adalah kogeek smart light ini berbentuk kabel yang dapat dipotong dan ditempel dimana sama sesuai keinginan pengguna. Meskipun telah dipotong, smart light ini masih dapat berfungsi dengan baik dan masih dapat diatur dari aplikasi Kogeek Smart Light</w:t>
+      </w:r>
+      <w:r>
+        <w:rPr>
+          <w:rFonts w:ascii="Times New Roman" w:hAnsi="Times New Roman" w:cs="Times New Roman"/>
+          <w:sz w:val="24"/>
+          <w:szCs w:val="24"/>
+          <w:lang w:val="id-ID"/>
+        </w:rPr>
+        <w:t>.</w:t>
       </w:r>
       <w:bookmarkStart w:id="0" w:name="_GoBack"/>
       <w:bookmarkEnd w:id="0"/>

</xml_diff>

<commit_message>
Merapikan slide persentasi & menambahkan 1 slide di akhir
</commit_message>
<xml_diff>
--- a/Bahan_Persentasi/Koogeek Smart LED Lampu Strip .docx
+++ b/Bahan_Persentasi/Koogeek Smart LED Lampu Strip .docx
@@ -10,6 +10,8 @@
           <w:lang w:val="en-US"/>
         </w:rPr>
       </w:pPr>
+      <w:bookmarkStart w:id="0" w:name="_GoBack"/>
+      <w:bookmarkEnd w:id="0"/>
       <w:r>
         <w:rPr>
           <w:noProof/>
@@ -2557,13 +2559,26 @@
         <w:jc w:val="both"/>
         <w:rPr>
           <w:rFonts w:ascii="Times New Roman" w:eastAsia="Times New Roman" w:hAnsi="Times New Roman" w:cs="Times New Roman"/>
-          <w:color w:val="000000"/>
-          <w:sz w:val="27"/>
-          <w:szCs w:val="27"/>
-        </w:rPr>
-      </w:pPr>
-      <w:bookmarkStart w:id="0" w:name="_GoBack"/>
-      <w:bookmarkEnd w:id="0"/>
+          <w:b/>
+          <w:bCs/>
+          <w:color w:val="000000"/>
+          <w:sz w:val="27"/>
+          <w:szCs w:val="27"/>
+        </w:rPr>
+      </w:pPr>
+    </w:p>
+    <w:p>
+      <w:pPr>
+        <w:pStyle w:val="ListParagraph"/>
+        <w:spacing w:before="100" w:beforeAutospacing="1" w:after="100" w:afterAutospacing="1" w:line="240" w:lineRule="auto"/>
+        <w:jc w:val="both"/>
+        <w:rPr>
+          <w:rFonts w:ascii="Times New Roman" w:eastAsia="Times New Roman" w:hAnsi="Times New Roman" w:cs="Times New Roman"/>
+          <w:color w:val="000000"/>
+          <w:sz w:val="27"/>
+          <w:szCs w:val="27"/>
+        </w:rPr>
+      </w:pPr>
       <w:proofErr w:type="spellStart"/>
       <w:r>
         <w:rPr>
@@ -2982,6 +2997,18 @@
         <w:t>Mati</w:t>
       </w:r>
       <w:proofErr w:type="spellEnd"/>
+    </w:p>
+    <w:p>
+      <w:pPr>
+        <w:pStyle w:val="ListParagraph"/>
+        <w:jc w:val="both"/>
+        <w:rPr>
+          <w:rFonts w:ascii="Times New Roman" w:hAnsi="Times New Roman" w:cs="Times New Roman"/>
+          <w:b/>
+          <w:sz w:val="24"/>
+          <w:szCs w:val="24"/>
+        </w:rPr>
+      </w:pPr>
     </w:p>
     <w:p>
       <w:pPr>
@@ -3403,9 +3430,24 @@
     <w:p>
       <w:pPr>
         <w:pStyle w:val="ListParagraph"/>
+        <w:spacing w:before="100" w:beforeAutospacing="1" w:after="100" w:afterAutospacing="1" w:line="240" w:lineRule="auto"/>
         <w:jc w:val="both"/>
         <w:rPr>
           <w:rFonts w:ascii="Times New Roman" w:eastAsia="Times New Roman" w:hAnsi="Times New Roman" w:cs="Times New Roman"/>
+          <w:b/>
+          <w:bCs/>
+          <w:color w:val="000000"/>
+          <w:sz w:val="27"/>
+          <w:szCs w:val="27"/>
+        </w:rPr>
+      </w:pPr>
+    </w:p>
+    <w:p>
+      <w:pPr>
+        <w:pStyle w:val="ListParagraph"/>
+        <w:jc w:val="both"/>
+        <w:rPr>
+          <w:rFonts w:ascii="Times New Roman" w:eastAsia="Times New Roman" w:hAnsi="Times New Roman" w:cs="Times New Roman"/>
           <w:color w:val="000000"/>
           <w:sz w:val="27"/>
           <w:szCs w:val="27"/>
@@ -3590,16 +3632,7 @@
           <w:sz w:val="27"/>
           <w:szCs w:val="27"/>
         </w:rPr>
-        <w:t>mengha</w:t>
-      </w:r>
-      <w:r>
-        <w:rPr>
-          <w:rFonts w:ascii="Times New Roman" w:eastAsia="Times New Roman" w:hAnsi="Times New Roman" w:cs="Times New Roman"/>
-          <w:color w:val="000000"/>
-          <w:sz w:val="27"/>
-          <w:szCs w:val="27"/>
-        </w:rPr>
-        <w:t>silkan</w:t>
+        <w:t>menghasilkan</w:t>
       </w:r>
       <w:proofErr w:type="spellEnd"/>
       <w:r>
@@ -3737,6 +3770,18 @@
         <w:jc w:val="both"/>
         <w:rPr>
           <w:rFonts w:ascii="Times New Roman" w:hAnsi="Times New Roman" w:cs="Times New Roman"/>
+          <w:b/>
+          <w:sz w:val="24"/>
+          <w:szCs w:val="24"/>
+        </w:rPr>
+      </w:pPr>
+    </w:p>
+    <w:p>
+      <w:pPr>
+        <w:pStyle w:val="ListParagraph"/>
+        <w:jc w:val="both"/>
+        <w:rPr>
+          <w:rFonts w:ascii="Times New Roman" w:hAnsi="Times New Roman" w:cs="Times New Roman"/>
           <w:color w:val="000000"/>
           <w:sz w:val="27"/>
           <w:szCs w:val="27"/>
@@ -4233,493 +4278,496 @@
           <w:shd w:val="clear" w:color="auto" w:fill="FFFFFF"/>
         </w:rPr>
       </w:pPr>
-      <w:r>
-        <w:rPr>
-          <w:rFonts w:ascii="Times New Roman" w:hAnsi="Times New Roman" w:cs="Times New Roman"/>
-          <w:color w:val="000000"/>
-          <w:sz w:val="27"/>
-          <w:szCs w:val="27"/>
-          <w:shd w:val="clear" w:color="auto" w:fill="FFFFFF"/>
-        </w:rPr>
-        <w:t xml:space="preserve"> </w:t>
-      </w:r>
-      <w:proofErr w:type="spellStart"/>
-      <w:r>
-        <w:rPr>
-          <w:rFonts w:ascii="Times New Roman" w:hAnsi="Times New Roman" w:cs="Times New Roman"/>
-          <w:color w:val="000000"/>
-          <w:sz w:val="27"/>
-          <w:szCs w:val="27"/>
-          <w:shd w:val="clear" w:color="auto" w:fill="FFFFFF"/>
-        </w:rPr>
-        <w:t>Dengan</w:t>
-      </w:r>
-      <w:proofErr w:type="spellEnd"/>
-      <w:r>
-        <w:rPr>
-          <w:rFonts w:ascii="Times New Roman" w:hAnsi="Times New Roman" w:cs="Times New Roman"/>
-          <w:color w:val="000000"/>
-          <w:sz w:val="27"/>
-          <w:szCs w:val="27"/>
-          <w:shd w:val="clear" w:color="auto" w:fill="FFFFFF"/>
-        </w:rPr>
-        <w:t xml:space="preserve"> </w:t>
-      </w:r>
-      <w:proofErr w:type="spellStart"/>
-      <w:r>
-        <w:rPr>
-          <w:rFonts w:ascii="Times New Roman" w:hAnsi="Times New Roman" w:cs="Times New Roman"/>
-          <w:color w:val="000000"/>
-          <w:sz w:val="27"/>
-          <w:szCs w:val="27"/>
-          <w:shd w:val="clear" w:color="auto" w:fill="FFFFFF"/>
-        </w:rPr>
-        <w:t>aplikasi</w:t>
-      </w:r>
-      <w:proofErr w:type="spellEnd"/>
-      <w:r>
-        <w:rPr>
-          <w:rFonts w:ascii="Times New Roman" w:hAnsi="Times New Roman" w:cs="Times New Roman"/>
-          <w:color w:val="000000"/>
-          <w:sz w:val="27"/>
-          <w:szCs w:val="27"/>
-          <w:shd w:val="clear" w:color="auto" w:fill="FFFFFF"/>
-        </w:rPr>
-        <w:t xml:space="preserve"> </w:t>
-      </w:r>
-      <w:proofErr w:type="spellStart"/>
-      <w:r>
-        <w:rPr>
-          <w:rFonts w:ascii="Times New Roman" w:hAnsi="Times New Roman" w:cs="Times New Roman"/>
-          <w:color w:val="000000"/>
-          <w:sz w:val="27"/>
-          <w:szCs w:val="27"/>
-          <w:shd w:val="clear" w:color="auto" w:fill="FFFFFF"/>
-        </w:rPr>
-        <w:t>Koogeek</w:t>
-      </w:r>
-      <w:proofErr w:type="spellEnd"/>
-      <w:r>
-        <w:rPr>
-          <w:rFonts w:ascii="Times New Roman" w:hAnsi="Times New Roman" w:cs="Times New Roman"/>
-          <w:color w:val="000000"/>
-          <w:sz w:val="27"/>
-          <w:szCs w:val="27"/>
-          <w:shd w:val="clear" w:color="auto" w:fill="FFFFFF"/>
-        </w:rPr>
-        <w:t xml:space="preserve"> light strip </w:t>
-      </w:r>
-      <w:proofErr w:type="spellStart"/>
-      <w:r>
-        <w:rPr>
-          <w:rFonts w:ascii="Times New Roman" w:hAnsi="Times New Roman" w:cs="Times New Roman"/>
-          <w:color w:val="000000"/>
-          <w:sz w:val="27"/>
-          <w:szCs w:val="27"/>
-          <w:shd w:val="clear" w:color="auto" w:fill="FFFFFF"/>
-        </w:rPr>
-        <w:t>ini</w:t>
-      </w:r>
-      <w:proofErr w:type="spellEnd"/>
-      <w:r>
-        <w:rPr>
-          <w:rFonts w:ascii="Times New Roman" w:hAnsi="Times New Roman" w:cs="Times New Roman"/>
-          <w:color w:val="000000"/>
-          <w:sz w:val="27"/>
-          <w:szCs w:val="27"/>
-          <w:shd w:val="clear" w:color="auto" w:fill="FFFFFF"/>
-        </w:rPr>
-        <w:t xml:space="preserve"> </w:t>
-      </w:r>
-      <w:proofErr w:type="spellStart"/>
-      <w:r>
-        <w:rPr>
-          <w:rFonts w:ascii="Times New Roman" w:hAnsi="Times New Roman" w:cs="Times New Roman"/>
-          <w:color w:val="000000"/>
-          <w:sz w:val="27"/>
-          <w:szCs w:val="27"/>
-          <w:shd w:val="clear" w:color="auto" w:fill="FFFFFF"/>
-        </w:rPr>
-        <w:t>kita</w:t>
-      </w:r>
-      <w:proofErr w:type="spellEnd"/>
-      <w:r>
-        <w:rPr>
-          <w:rFonts w:ascii="Times New Roman" w:hAnsi="Times New Roman" w:cs="Times New Roman"/>
-          <w:color w:val="000000"/>
-          <w:sz w:val="27"/>
-          <w:szCs w:val="27"/>
-          <w:shd w:val="clear" w:color="auto" w:fill="FFFFFF"/>
-        </w:rPr>
-        <w:t xml:space="preserve"> </w:t>
-      </w:r>
-      <w:proofErr w:type="spellStart"/>
-      <w:r>
-        <w:rPr>
-          <w:rFonts w:ascii="Times New Roman" w:hAnsi="Times New Roman" w:cs="Times New Roman"/>
-          <w:color w:val="000000"/>
-          <w:sz w:val="27"/>
-          <w:szCs w:val="27"/>
-          <w:shd w:val="clear" w:color="auto" w:fill="FFFFFF"/>
-        </w:rPr>
-        <w:t>dapat</w:t>
-      </w:r>
-      <w:proofErr w:type="spellEnd"/>
-      <w:r>
-        <w:rPr>
-          <w:rFonts w:ascii="Times New Roman" w:hAnsi="Times New Roman" w:cs="Times New Roman"/>
-          <w:color w:val="000000"/>
-          <w:sz w:val="27"/>
-          <w:szCs w:val="27"/>
-          <w:shd w:val="clear" w:color="auto" w:fill="FFFFFF"/>
-        </w:rPr>
-        <w:t xml:space="preserve"> </w:t>
-      </w:r>
-      <w:proofErr w:type="spellStart"/>
-      <w:r>
-        <w:rPr>
-          <w:rFonts w:ascii="Times New Roman" w:hAnsi="Times New Roman" w:cs="Times New Roman"/>
-          <w:color w:val="000000"/>
-          <w:sz w:val="27"/>
-          <w:szCs w:val="27"/>
-          <w:shd w:val="clear" w:color="auto" w:fill="FFFFFF"/>
-        </w:rPr>
-        <w:t>melakukan</w:t>
-      </w:r>
-      <w:proofErr w:type="spellEnd"/>
-      <w:r>
-        <w:rPr>
-          <w:rFonts w:ascii="Times New Roman" w:hAnsi="Times New Roman" w:cs="Times New Roman"/>
-          <w:color w:val="000000"/>
-          <w:sz w:val="27"/>
-          <w:szCs w:val="27"/>
-          <w:shd w:val="clear" w:color="auto" w:fill="FFFFFF"/>
-        </w:rPr>
-        <w:t xml:space="preserve"> </w:t>
-      </w:r>
-      <w:proofErr w:type="spellStart"/>
-      <w:r>
-        <w:rPr>
-          <w:rFonts w:ascii="Times New Roman" w:hAnsi="Times New Roman" w:cs="Times New Roman"/>
-          <w:color w:val="000000"/>
-          <w:sz w:val="27"/>
-          <w:szCs w:val="27"/>
-          <w:shd w:val="clear" w:color="auto" w:fill="FFFFFF"/>
-        </w:rPr>
-        <w:t>pengaturan</w:t>
-      </w:r>
-      <w:proofErr w:type="spellEnd"/>
-      <w:r>
-        <w:rPr>
-          <w:rFonts w:ascii="Times New Roman" w:hAnsi="Times New Roman" w:cs="Times New Roman"/>
-          <w:color w:val="000000"/>
-          <w:sz w:val="27"/>
-          <w:szCs w:val="27"/>
-          <w:shd w:val="clear" w:color="auto" w:fill="FFFFFF"/>
-        </w:rPr>
-        <w:t xml:space="preserve"> </w:t>
-      </w:r>
-      <w:proofErr w:type="spellStart"/>
-      <w:r>
-        <w:rPr>
-          <w:rFonts w:ascii="Times New Roman" w:hAnsi="Times New Roman" w:cs="Times New Roman"/>
-          <w:color w:val="000000"/>
-          <w:sz w:val="27"/>
-          <w:szCs w:val="27"/>
-          <w:shd w:val="clear" w:color="auto" w:fill="FFFFFF"/>
-        </w:rPr>
-        <w:t>apapun</w:t>
-      </w:r>
-      <w:proofErr w:type="spellEnd"/>
-      <w:r>
-        <w:rPr>
-          <w:rFonts w:ascii="Times New Roman" w:hAnsi="Times New Roman" w:cs="Times New Roman"/>
-          <w:color w:val="000000"/>
-          <w:sz w:val="27"/>
-          <w:szCs w:val="27"/>
-          <w:shd w:val="clear" w:color="auto" w:fill="FFFFFF"/>
-        </w:rPr>
-        <w:t xml:space="preserve"> </w:t>
-      </w:r>
-      <w:proofErr w:type="spellStart"/>
-      <w:r>
-        <w:rPr>
-          <w:rFonts w:ascii="Times New Roman" w:hAnsi="Times New Roman" w:cs="Times New Roman"/>
-          <w:color w:val="000000"/>
-          <w:sz w:val="27"/>
-          <w:szCs w:val="27"/>
-          <w:shd w:val="clear" w:color="auto" w:fill="FFFFFF"/>
-        </w:rPr>
-        <w:t>dari</w:t>
-      </w:r>
-      <w:proofErr w:type="spellEnd"/>
-      <w:r>
-        <w:rPr>
-          <w:rFonts w:ascii="Times New Roman" w:hAnsi="Times New Roman" w:cs="Times New Roman"/>
-          <w:color w:val="000000"/>
-          <w:sz w:val="27"/>
-          <w:szCs w:val="27"/>
-          <w:shd w:val="clear" w:color="auto" w:fill="FFFFFF"/>
-        </w:rPr>
-        <w:t xml:space="preserve"> </w:t>
-      </w:r>
-      <w:proofErr w:type="spellStart"/>
-      <w:r>
-        <w:rPr>
-          <w:rFonts w:ascii="Times New Roman" w:hAnsi="Times New Roman" w:cs="Times New Roman"/>
-          <w:color w:val="000000"/>
-          <w:sz w:val="27"/>
-          <w:szCs w:val="27"/>
-          <w:shd w:val="clear" w:color="auto" w:fill="FFFFFF"/>
-        </w:rPr>
-        <w:t>jarak</w:t>
-      </w:r>
-      <w:proofErr w:type="spellEnd"/>
-      <w:r>
-        <w:rPr>
-          <w:rFonts w:ascii="Times New Roman" w:hAnsi="Times New Roman" w:cs="Times New Roman"/>
-          <w:color w:val="000000"/>
-          <w:sz w:val="27"/>
-          <w:szCs w:val="27"/>
-          <w:shd w:val="clear" w:color="auto" w:fill="FFFFFF"/>
-        </w:rPr>
-        <w:t xml:space="preserve"> </w:t>
-      </w:r>
-      <w:proofErr w:type="spellStart"/>
-      <w:proofErr w:type="gramStart"/>
-      <w:r>
-        <w:rPr>
-          <w:rFonts w:ascii="Times New Roman" w:hAnsi="Times New Roman" w:cs="Times New Roman"/>
-          <w:color w:val="000000"/>
-          <w:sz w:val="27"/>
-          <w:szCs w:val="27"/>
-          <w:shd w:val="clear" w:color="auto" w:fill="FFFFFF"/>
-        </w:rPr>
-        <w:t>jauh</w:t>
-      </w:r>
-      <w:proofErr w:type="spellEnd"/>
-      <w:r>
-        <w:rPr>
-          <w:rFonts w:ascii="Times New Roman" w:hAnsi="Times New Roman" w:cs="Times New Roman"/>
-          <w:color w:val="000000"/>
-          <w:sz w:val="27"/>
-          <w:szCs w:val="27"/>
-          <w:shd w:val="clear" w:color="auto" w:fill="FFFFFF"/>
-        </w:rPr>
-        <w:t xml:space="preserve"> ,</w:t>
-      </w:r>
-      <w:proofErr w:type="gramEnd"/>
-      <w:r>
-        <w:rPr>
-          <w:rFonts w:ascii="Times New Roman" w:hAnsi="Times New Roman" w:cs="Times New Roman"/>
-          <w:color w:val="000000"/>
-          <w:sz w:val="27"/>
-          <w:szCs w:val="27"/>
-          <w:shd w:val="clear" w:color="auto" w:fill="FFFFFF"/>
-        </w:rPr>
-        <w:t xml:space="preserve"> </w:t>
-      </w:r>
-      <w:proofErr w:type="spellStart"/>
-      <w:r>
-        <w:rPr>
-          <w:rFonts w:ascii="Times New Roman" w:hAnsi="Times New Roman" w:cs="Times New Roman"/>
-          <w:color w:val="000000"/>
-          <w:sz w:val="27"/>
-          <w:szCs w:val="27"/>
-          <w:shd w:val="clear" w:color="auto" w:fill="FFFFFF"/>
-        </w:rPr>
-        <w:t>seperti</w:t>
-      </w:r>
-      <w:proofErr w:type="spellEnd"/>
-      <w:r>
-        <w:rPr>
-          <w:rFonts w:ascii="Times New Roman" w:hAnsi="Times New Roman" w:cs="Times New Roman"/>
-          <w:color w:val="000000"/>
-          <w:sz w:val="27"/>
-          <w:szCs w:val="27"/>
-          <w:shd w:val="clear" w:color="auto" w:fill="FFFFFF"/>
-        </w:rPr>
-        <w:t xml:space="preserve"> </w:t>
-      </w:r>
-      <w:proofErr w:type="spellStart"/>
-      <w:r>
-        <w:rPr>
-          <w:rFonts w:ascii="Times New Roman" w:hAnsi="Times New Roman" w:cs="Times New Roman"/>
-          <w:color w:val="000000"/>
-          <w:sz w:val="27"/>
-          <w:szCs w:val="27"/>
-          <w:shd w:val="clear" w:color="auto" w:fill="FFFFFF"/>
-        </w:rPr>
-        <w:t>dapat</w:t>
-      </w:r>
-      <w:proofErr w:type="spellEnd"/>
-      <w:r>
-        <w:rPr>
-          <w:rFonts w:ascii="Times New Roman" w:hAnsi="Times New Roman" w:cs="Times New Roman"/>
-          <w:color w:val="000000"/>
-          <w:sz w:val="27"/>
-          <w:szCs w:val="27"/>
-          <w:shd w:val="clear" w:color="auto" w:fill="FFFFFF"/>
-        </w:rPr>
-        <w:t xml:space="preserve"> </w:t>
-      </w:r>
-      <w:proofErr w:type="spellStart"/>
-      <w:r>
-        <w:rPr>
-          <w:rFonts w:ascii="Times New Roman" w:hAnsi="Times New Roman" w:cs="Times New Roman"/>
-          <w:color w:val="000000"/>
-          <w:sz w:val="27"/>
-          <w:szCs w:val="27"/>
-          <w:shd w:val="clear" w:color="auto" w:fill="FFFFFF"/>
-        </w:rPr>
-        <w:t>mengotomatisasi</w:t>
-      </w:r>
-      <w:proofErr w:type="spellEnd"/>
-      <w:r>
-        <w:rPr>
-          <w:rFonts w:ascii="Times New Roman" w:hAnsi="Times New Roman" w:cs="Times New Roman"/>
-          <w:color w:val="000000"/>
-          <w:sz w:val="27"/>
-          <w:szCs w:val="27"/>
-          <w:shd w:val="clear" w:color="auto" w:fill="FFFFFF"/>
-        </w:rPr>
-        <w:t xml:space="preserve"> </w:t>
-      </w:r>
-      <w:proofErr w:type="spellStart"/>
-      <w:r>
-        <w:rPr>
-          <w:rFonts w:ascii="Times New Roman" w:hAnsi="Times New Roman" w:cs="Times New Roman"/>
-          <w:color w:val="000000"/>
-          <w:sz w:val="27"/>
-          <w:szCs w:val="27"/>
-          <w:shd w:val="clear" w:color="auto" w:fill="FFFFFF"/>
-        </w:rPr>
-        <w:t>terhubung</w:t>
-      </w:r>
-      <w:proofErr w:type="spellEnd"/>
-      <w:r>
-        <w:rPr>
-          <w:rFonts w:ascii="Times New Roman" w:hAnsi="Times New Roman" w:cs="Times New Roman"/>
-          <w:color w:val="000000"/>
-          <w:sz w:val="27"/>
-          <w:szCs w:val="27"/>
-          <w:shd w:val="clear" w:color="auto" w:fill="FFFFFF"/>
-        </w:rPr>
-        <w:t xml:space="preserve"> </w:t>
-      </w:r>
-      <w:proofErr w:type="spellStart"/>
-      <w:r>
-        <w:rPr>
-          <w:rFonts w:ascii="Times New Roman" w:hAnsi="Times New Roman" w:cs="Times New Roman"/>
-          <w:color w:val="000000"/>
-          <w:sz w:val="27"/>
-          <w:szCs w:val="27"/>
-          <w:shd w:val="clear" w:color="auto" w:fill="FFFFFF"/>
-        </w:rPr>
-        <w:t>lampu</w:t>
-      </w:r>
-      <w:proofErr w:type="spellEnd"/>
-      <w:r>
-        <w:rPr>
-          <w:rFonts w:ascii="Times New Roman" w:hAnsi="Times New Roman" w:cs="Times New Roman"/>
-          <w:color w:val="000000"/>
-          <w:sz w:val="27"/>
-          <w:szCs w:val="27"/>
-          <w:shd w:val="clear" w:color="auto" w:fill="FFFFFF"/>
-        </w:rPr>
-        <w:t xml:space="preserve"> Strip </w:t>
-      </w:r>
-      <w:proofErr w:type="spellStart"/>
-      <w:r>
-        <w:rPr>
-          <w:rFonts w:ascii="Times New Roman" w:hAnsi="Times New Roman" w:cs="Times New Roman"/>
-          <w:color w:val="000000"/>
-          <w:sz w:val="27"/>
-          <w:szCs w:val="27"/>
-          <w:shd w:val="clear" w:color="auto" w:fill="FFFFFF"/>
-        </w:rPr>
-        <w:t>untuk</w:t>
-      </w:r>
-      <w:proofErr w:type="spellEnd"/>
-      <w:r>
-        <w:rPr>
-          <w:rFonts w:ascii="Times New Roman" w:hAnsi="Times New Roman" w:cs="Times New Roman"/>
-          <w:color w:val="000000"/>
-          <w:sz w:val="27"/>
-          <w:szCs w:val="27"/>
-          <w:shd w:val="clear" w:color="auto" w:fill="FFFFFF"/>
-        </w:rPr>
-        <w:t xml:space="preserve"> </w:t>
-      </w:r>
-      <w:proofErr w:type="spellStart"/>
-      <w:r>
-        <w:rPr>
-          <w:rFonts w:ascii="Times New Roman" w:hAnsi="Times New Roman" w:cs="Times New Roman"/>
-          <w:color w:val="000000"/>
-          <w:sz w:val="27"/>
-          <w:szCs w:val="27"/>
-          <w:shd w:val="clear" w:color="auto" w:fill="FFFFFF"/>
-        </w:rPr>
-        <w:t>mengaktifkan</w:t>
-      </w:r>
-      <w:proofErr w:type="spellEnd"/>
-      <w:r>
-        <w:rPr>
-          <w:rFonts w:ascii="Times New Roman" w:hAnsi="Times New Roman" w:cs="Times New Roman"/>
-          <w:color w:val="000000"/>
-          <w:sz w:val="27"/>
-          <w:szCs w:val="27"/>
-          <w:shd w:val="clear" w:color="auto" w:fill="FFFFFF"/>
-        </w:rPr>
-        <w:t xml:space="preserve"> </w:t>
-      </w:r>
-      <w:proofErr w:type="spellStart"/>
-      <w:r>
-        <w:rPr>
-          <w:rFonts w:ascii="Times New Roman" w:hAnsi="Times New Roman" w:cs="Times New Roman"/>
-          <w:color w:val="000000"/>
-          <w:sz w:val="27"/>
-          <w:szCs w:val="27"/>
-          <w:shd w:val="clear" w:color="auto" w:fill="FFFFFF"/>
-        </w:rPr>
-        <w:t>atau</w:t>
-      </w:r>
-      <w:proofErr w:type="spellEnd"/>
-      <w:r>
-        <w:rPr>
-          <w:rFonts w:ascii="Times New Roman" w:hAnsi="Times New Roman" w:cs="Times New Roman"/>
-          <w:color w:val="000000"/>
-          <w:sz w:val="27"/>
-          <w:szCs w:val="27"/>
-          <w:shd w:val="clear" w:color="auto" w:fill="FFFFFF"/>
-        </w:rPr>
-        <w:t xml:space="preserve"> </w:t>
-      </w:r>
-      <w:proofErr w:type="spellStart"/>
-      <w:r>
-        <w:rPr>
-          <w:rFonts w:ascii="Times New Roman" w:hAnsi="Times New Roman" w:cs="Times New Roman"/>
-          <w:color w:val="000000"/>
-          <w:sz w:val="27"/>
-          <w:szCs w:val="27"/>
-          <w:shd w:val="clear" w:color="auto" w:fill="FFFFFF"/>
-        </w:rPr>
-        <w:t>menonaktifkan</w:t>
-      </w:r>
-      <w:proofErr w:type="spellEnd"/>
-      <w:r>
-        <w:rPr>
-          <w:rFonts w:ascii="Times New Roman" w:hAnsi="Times New Roman" w:cs="Times New Roman"/>
-          <w:color w:val="000000"/>
-          <w:sz w:val="27"/>
-          <w:szCs w:val="27"/>
-          <w:shd w:val="clear" w:color="auto" w:fill="FFFFFF"/>
-        </w:rPr>
-        <w:t>.</w:t>
-      </w:r>
     </w:p>
     <w:p>
       <w:pPr>
+        <w:pStyle w:val="ListParagraph"/>
+        <w:jc w:val="both"/>
+        <w:rPr>
+          <w:rFonts w:ascii="Times New Roman" w:hAnsi="Times New Roman" w:cs="Times New Roman"/>
+          <w:color w:val="000000"/>
+          <w:sz w:val="27"/>
+          <w:szCs w:val="27"/>
+          <w:shd w:val="clear" w:color="auto" w:fill="FFFFFF"/>
+        </w:rPr>
+      </w:pPr>
+      <w:proofErr w:type="spellStart"/>
+      <w:r>
+        <w:rPr>
+          <w:rFonts w:ascii="Times New Roman" w:hAnsi="Times New Roman" w:cs="Times New Roman"/>
+          <w:color w:val="000000"/>
+          <w:sz w:val="27"/>
+          <w:szCs w:val="27"/>
+          <w:shd w:val="clear" w:color="auto" w:fill="FFFFFF"/>
+        </w:rPr>
+        <w:t>Dengan</w:t>
+      </w:r>
+      <w:proofErr w:type="spellEnd"/>
+      <w:r>
+        <w:rPr>
+          <w:rFonts w:ascii="Times New Roman" w:hAnsi="Times New Roman" w:cs="Times New Roman"/>
+          <w:color w:val="000000"/>
+          <w:sz w:val="27"/>
+          <w:szCs w:val="27"/>
+          <w:shd w:val="clear" w:color="auto" w:fill="FFFFFF"/>
+        </w:rPr>
+        <w:t xml:space="preserve"> </w:t>
+      </w:r>
+      <w:proofErr w:type="spellStart"/>
+      <w:r>
+        <w:rPr>
+          <w:rFonts w:ascii="Times New Roman" w:hAnsi="Times New Roman" w:cs="Times New Roman"/>
+          <w:color w:val="000000"/>
+          <w:sz w:val="27"/>
+          <w:szCs w:val="27"/>
+          <w:shd w:val="clear" w:color="auto" w:fill="FFFFFF"/>
+        </w:rPr>
+        <w:t>aplikasi</w:t>
+      </w:r>
+      <w:proofErr w:type="spellEnd"/>
+      <w:r>
+        <w:rPr>
+          <w:rFonts w:ascii="Times New Roman" w:hAnsi="Times New Roman" w:cs="Times New Roman"/>
+          <w:color w:val="000000"/>
+          <w:sz w:val="27"/>
+          <w:szCs w:val="27"/>
+          <w:shd w:val="clear" w:color="auto" w:fill="FFFFFF"/>
+        </w:rPr>
+        <w:t xml:space="preserve"> </w:t>
+      </w:r>
+      <w:proofErr w:type="spellStart"/>
+      <w:r>
+        <w:rPr>
+          <w:rFonts w:ascii="Times New Roman" w:hAnsi="Times New Roman" w:cs="Times New Roman"/>
+          <w:color w:val="000000"/>
+          <w:sz w:val="27"/>
+          <w:szCs w:val="27"/>
+          <w:shd w:val="clear" w:color="auto" w:fill="FFFFFF"/>
+        </w:rPr>
+        <w:t>Koogeek</w:t>
+      </w:r>
+      <w:proofErr w:type="spellEnd"/>
+      <w:r>
+        <w:rPr>
+          <w:rFonts w:ascii="Times New Roman" w:hAnsi="Times New Roman" w:cs="Times New Roman"/>
+          <w:color w:val="000000"/>
+          <w:sz w:val="27"/>
+          <w:szCs w:val="27"/>
+          <w:shd w:val="clear" w:color="auto" w:fill="FFFFFF"/>
+        </w:rPr>
+        <w:t xml:space="preserve"> light strip </w:t>
+      </w:r>
+      <w:proofErr w:type="spellStart"/>
+      <w:r>
+        <w:rPr>
+          <w:rFonts w:ascii="Times New Roman" w:hAnsi="Times New Roman" w:cs="Times New Roman"/>
+          <w:color w:val="000000"/>
+          <w:sz w:val="27"/>
+          <w:szCs w:val="27"/>
+          <w:shd w:val="clear" w:color="auto" w:fill="FFFFFF"/>
+        </w:rPr>
+        <w:t>ini</w:t>
+      </w:r>
+      <w:proofErr w:type="spellEnd"/>
+      <w:r>
+        <w:rPr>
+          <w:rFonts w:ascii="Times New Roman" w:hAnsi="Times New Roman" w:cs="Times New Roman"/>
+          <w:color w:val="000000"/>
+          <w:sz w:val="27"/>
+          <w:szCs w:val="27"/>
+          <w:shd w:val="clear" w:color="auto" w:fill="FFFFFF"/>
+        </w:rPr>
+        <w:t xml:space="preserve"> </w:t>
+      </w:r>
+      <w:proofErr w:type="spellStart"/>
+      <w:r>
+        <w:rPr>
+          <w:rFonts w:ascii="Times New Roman" w:hAnsi="Times New Roman" w:cs="Times New Roman"/>
+          <w:color w:val="000000"/>
+          <w:sz w:val="27"/>
+          <w:szCs w:val="27"/>
+          <w:shd w:val="clear" w:color="auto" w:fill="FFFFFF"/>
+        </w:rPr>
+        <w:t>kita</w:t>
+      </w:r>
+      <w:proofErr w:type="spellEnd"/>
+      <w:r>
+        <w:rPr>
+          <w:rFonts w:ascii="Times New Roman" w:hAnsi="Times New Roman" w:cs="Times New Roman"/>
+          <w:color w:val="000000"/>
+          <w:sz w:val="27"/>
+          <w:szCs w:val="27"/>
+          <w:shd w:val="clear" w:color="auto" w:fill="FFFFFF"/>
+        </w:rPr>
+        <w:t xml:space="preserve"> </w:t>
+      </w:r>
+      <w:proofErr w:type="spellStart"/>
+      <w:r>
+        <w:rPr>
+          <w:rFonts w:ascii="Times New Roman" w:hAnsi="Times New Roman" w:cs="Times New Roman"/>
+          <w:color w:val="000000"/>
+          <w:sz w:val="27"/>
+          <w:szCs w:val="27"/>
+          <w:shd w:val="clear" w:color="auto" w:fill="FFFFFF"/>
+        </w:rPr>
+        <w:t>dapat</w:t>
+      </w:r>
+      <w:proofErr w:type="spellEnd"/>
+      <w:r>
+        <w:rPr>
+          <w:rFonts w:ascii="Times New Roman" w:hAnsi="Times New Roman" w:cs="Times New Roman"/>
+          <w:color w:val="000000"/>
+          <w:sz w:val="27"/>
+          <w:szCs w:val="27"/>
+          <w:shd w:val="clear" w:color="auto" w:fill="FFFFFF"/>
+        </w:rPr>
+        <w:t xml:space="preserve"> </w:t>
+      </w:r>
+      <w:proofErr w:type="spellStart"/>
+      <w:r>
+        <w:rPr>
+          <w:rFonts w:ascii="Times New Roman" w:hAnsi="Times New Roman" w:cs="Times New Roman"/>
+          <w:color w:val="000000"/>
+          <w:sz w:val="27"/>
+          <w:szCs w:val="27"/>
+          <w:shd w:val="clear" w:color="auto" w:fill="FFFFFF"/>
+        </w:rPr>
+        <w:t>melakukan</w:t>
+      </w:r>
+      <w:proofErr w:type="spellEnd"/>
+      <w:r>
+        <w:rPr>
+          <w:rFonts w:ascii="Times New Roman" w:hAnsi="Times New Roman" w:cs="Times New Roman"/>
+          <w:color w:val="000000"/>
+          <w:sz w:val="27"/>
+          <w:szCs w:val="27"/>
+          <w:shd w:val="clear" w:color="auto" w:fill="FFFFFF"/>
+        </w:rPr>
+        <w:t xml:space="preserve"> </w:t>
+      </w:r>
+      <w:proofErr w:type="spellStart"/>
+      <w:r>
+        <w:rPr>
+          <w:rFonts w:ascii="Times New Roman" w:hAnsi="Times New Roman" w:cs="Times New Roman"/>
+          <w:color w:val="000000"/>
+          <w:sz w:val="27"/>
+          <w:szCs w:val="27"/>
+          <w:shd w:val="clear" w:color="auto" w:fill="FFFFFF"/>
+        </w:rPr>
+        <w:t>pengaturan</w:t>
+      </w:r>
+      <w:proofErr w:type="spellEnd"/>
+      <w:r>
+        <w:rPr>
+          <w:rFonts w:ascii="Times New Roman" w:hAnsi="Times New Roman" w:cs="Times New Roman"/>
+          <w:color w:val="000000"/>
+          <w:sz w:val="27"/>
+          <w:szCs w:val="27"/>
+          <w:shd w:val="clear" w:color="auto" w:fill="FFFFFF"/>
+        </w:rPr>
+        <w:t xml:space="preserve"> </w:t>
+      </w:r>
+      <w:proofErr w:type="spellStart"/>
+      <w:r>
+        <w:rPr>
+          <w:rFonts w:ascii="Times New Roman" w:hAnsi="Times New Roman" w:cs="Times New Roman"/>
+          <w:color w:val="000000"/>
+          <w:sz w:val="27"/>
+          <w:szCs w:val="27"/>
+          <w:shd w:val="clear" w:color="auto" w:fill="FFFFFF"/>
+        </w:rPr>
+        <w:t>apapun</w:t>
+      </w:r>
+      <w:proofErr w:type="spellEnd"/>
+      <w:r>
+        <w:rPr>
+          <w:rFonts w:ascii="Times New Roman" w:hAnsi="Times New Roman" w:cs="Times New Roman"/>
+          <w:color w:val="000000"/>
+          <w:sz w:val="27"/>
+          <w:szCs w:val="27"/>
+          <w:shd w:val="clear" w:color="auto" w:fill="FFFFFF"/>
+        </w:rPr>
+        <w:t xml:space="preserve"> </w:t>
+      </w:r>
+      <w:proofErr w:type="spellStart"/>
+      <w:r>
+        <w:rPr>
+          <w:rFonts w:ascii="Times New Roman" w:hAnsi="Times New Roman" w:cs="Times New Roman"/>
+          <w:color w:val="000000"/>
+          <w:sz w:val="27"/>
+          <w:szCs w:val="27"/>
+          <w:shd w:val="clear" w:color="auto" w:fill="FFFFFF"/>
+        </w:rPr>
+        <w:t>dari</w:t>
+      </w:r>
+      <w:proofErr w:type="spellEnd"/>
+      <w:r>
+        <w:rPr>
+          <w:rFonts w:ascii="Times New Roman" w:hAnsi="Times New Roman" w:cs="Times New Roman"/>
+          <w:color w:val="000000"/>
+          <w:sz w:val="27"/>
+          <w:szCs w:val="27"/>
+          <w:shd w:val="clear" w:color="auto" w:fill="FFFFFF"/>
+        </w:rPr>
+        <w:t xml:space="preserve"> </w:t>
+      </w:r>
+      <w:proofErr w:type="spellStart"/>
+      <w:r>
+        <w:rPr>
+          <w:rFonts w:ascii="Times New Roman" w:hAnsi="Times New Roman" w:cs="Times New Roman"/>
+          <w:color w:val="000000"/>
+          <w:sz w:val="27"/>
+          <w:szCs w:val="27"/>
+          <w:shd w:val="clear" w:color="auto" w:fill="FFFFFF"/>
+        </w:rPr>
+        <w:t>jarak</w:t>
+      </w:r>
+      <w:proofErr w:type="spellEnd"/>
+      <w:r>
+        <w:rPr>
+          <w:rFonts w:ascii="Times New Roman" w:hAnsi="Times New Roman" w:cs="Times New Roman"/>
+          <w:color w:val="000000"/>
+          <w:sz w:val="27"/>
+          <w:szCs w:val="27"/>
+          <w:shd w:val="clear" w:color="auto" w:fill="FFFFFF"/>
+        </w:rPr>
+        <w:t xml:space="preserve"> </w:t>
+      </w:r>
+      <w:proofErr w:type="spellStart"/>
+      <w:proofErr w:type="gramStart"/>
+      <w:r>
+        <w:rPr>
+          <w:rFonts w:ascii="Times New Roman" w:hAnsi="Times New Roman" w:cs="Times New Roman"/>
+          <w:color w:val="000000"/>
+          <w:sz w:val="27"/>
+          <w:szCs w:val="27"/>
+          <w:shd w:val="clear" w:color="auto" w:fill="FFFFFF"/>
+        </w:rPr>
+        <w:t>jauh</w:t>
+      </w:r>
+      <w:proofErr w:type="spellEnd"/>
+      <w:r>
+        <w:rPr>
+          <w:rFonts w:ascii="Times New Roman" w:hAnsi="Times New Roman" w:cs="Times New Roman"/>
+          <w:color w:val="000000"/>
+          <w:sz w:val="27"/>
+          <w:szCs w:val="27"/>
+          <w:shd w:val="clear" w:color="auto" w:fill="FFFFFF"/>
+        </w:rPr>
+        <w:t xml:space="preserve"> ,</w:t>
+      </w:r>
+      <w:proofErr w:type="gramEnd"/>
+      <w:r>
+        <w:rPr>
+          <w:rFonts w:ascii="Times New Roman" w:hAnsi="Times New Roman" w:cs="Times New Roman"/>
+          <w:color w:val="000000"/>
+          <w:sz w:val="27"/>
+          <w:szCs w:val="27"/>
+          <w:shd w:val="clear" w:color="auto" w:fill="FFFFFF"/>
+        </w:rPr>
+        <w:t xml:space="preserve"> </w:t>
+      </w:r>
+      <w:proofErr w:type="spellStart"/>
+      <w:r>
+        <w:rPr>
+          <w:rFonts w:ascii="Times New Roman" w:hAnsi="Times New Roman" w:cs="Times New Roman"/>
+          <w:color w:val="000000"/>
+          <w:sz w:val="27"/>
+          <w:szCs w:val="27"/>
+          <w:shd w:val="clear" w:color="auto" w:fill="FFFFFF"/>
+        </w:rPr>
+        <w:t>seperti</w:t>
+      </w:r>
+      <w:proofErr w:type="spellEnd"/>
+      <w:r>
+        <w:rPr>
+          <w:rFonts w:ascii="Times New Roman" w:hAnsi="Times New Roman" w:cs="Times New Roman"/>
+          <w:color w:val="000000"/>
+          <w:sz w:val="27"/>
+          <w:szCs w:val="27"/>
+          <w:shd w:val="clear" w:color="auto" w:fill="FFFFFF"/>
+        </w:rPr>
+        <w:t xml:space="preserve"> </w:t>
+      </w:r>
+      <w:proofErr w:type="spellStart"/>
+      <w:r>
+        <w:rPr>
+          <w:rFonts w:ascii="Times New Roman" w:hAnsi="Times New Roman" w:cs="Times New Roman"/>
+          <w:color w:val="000000"/>
+          <w:sz w:val="27"/>
+          <w:szCs w:val="27"/>
+          <w:shd w:val="clear" w:color="auto" w:fill="FFFFFF"/>
+        </w:rPr>
+        <w:t>dapat</w:t>
+      </w:r>
+      <w:proofErr w:type="spellEnd"/>
+      <w:r>
+        <w:rPr>
+          <w:rFonts w:ascii="Times New Roman" w:hAnsi="Times New Roman" w:cs="Times New Roman"/>
+          <w:color w:val="000000"/>
+          <w:sz w:val="27"/>
+          <w:szCs w:val="27"/>
+          <w:shd w:val="clear" w:color="auto" w:fill="FFFFFF"/>
+        </w:rPr>
+        <w:t xml:space="preserve"> </w:t>
+      </w:r>
+      <w:proofErr w:type="spellStart"/>
+      <w:r>
+        <w:rPr>
+          <w:rFonts w:ascii="Times New Roman" w:hAnsi="Times New Roman" w:cs="Times New Roman"/>
+          <w:color w:val="000000"/>
+          <w:sz w:val="27"/>
+          <w:szCs w:val="27"/>
+          <w:shd w:val="clear" w:color="auto" w:fill="FFFFFF"/>
+        </w:rPr>
+        <w:t>mengotomatisasi</w:t>
+      </w:r>
+      <w:proofErr w:type="spellEnd"/>
+      <w:r>
+        <w:rPr>
+          <w:rFonts w:ascii="Times New Roman" w:hAnsi="Times New Roman" w:cs="Times New Roman"/>
+          <w:color w:val="000000"/>
+          <w:sz w:val="27"/>
+          <w:szCs w:val="27"/>
+          <w:shd w:val="clear" w:color="auto" w:fill="FFFFFF"/>
+        </w:rPr>
+        <w:t xml:space="preserve"> </w:t>
+      </w:r>
+      <w:proofErr w:type="spellStart"/>
+      <w:r>
+        <w:rPr>
+          <w:rFonts w:ascii="Times New Roman" w:hAnsi="Times New Roman" w:cs="Times New Roman"/>
+          <w:color w:val="000000"/>
+          <w:sz w:val="27"/>
+          <w:szCs w:val="27"/>
+          <w:shd w:val="clear" w:color="auto" w:fill="FFFFFF"/>
+        </w:rPr>
+        <w:t>terhubung</w:t>
+      </w:r>
+      <w:proofErr w:type="spellEnd"/>
+      <w:r>
+        <w:rPr>
+          <w:rFonts w:ascii="Times New Roman" w:hAnsi="Times New Roman" w:cs="Times New Roman"/>
+          <w:color w:val="000000"/>
+          <w:sz w:val="27"/>
+          <w:szCs w:val="27"/>
+          <w:shd w:val="clear" w:color="auto" w:fill="FFFFFF"/>
+        </w:rPr>
+        <w:t xml:space="preserve"> </w:t>
+      </w:r>
+      <w:proofErr w:type="spellStart"/>
+      <w:r>
+        <w:rPr>
+          <w:rFonts w:ascii="Times New Roman" w:hAnsi="Times New Roman" w:cs="Times New Roman"/>
+          <w:color w:val="000000"/>
+          <w:sz w:val="27"/>
+          <w:szCs w:val="27"/>
+          <w:shd w:val="clear" w:color="auto" w:fill="FFFFFF"/>
+        </w:rPr>
+        <w:t>lampu</w:t>
+      </w:r>
+      <w:proofErr w:type="spellEnd"/>
+      <w:r>
+        <w:rPr>
+          <w:rFonts w:ascii="Times New Roman" w:hAnsi="Times New Roman" w:cs="Times New Roman"/>
+          <w:color w:val="000000"/>
+          <w:sz w:val="27"/>
+          <w:szCs w:val="27"/>
+          <w:shd w:val="clear" w:color="auto" w:fill="FFFFFF"/>
+        </w:rPr>
+        <w:t xml:space="preserve"> Strip </w:t>
+      </w:r>
+      <w:proofErr w:type="spellStart"/>
+      <w:r>
+        <w:rPr>
+          <w:rFonts w:ascii="Times New Roman" w:hAnsi="Times New Roman" w:cs="Times New Roman"/>
+          <w:color w:val="000000"/>
+          <w:sz w:val="27"/>
+          <w:szCs w:val="27"/>
+          <w:shd w:val="clear" w:color="auto" w:fill="FFFFFF"/>
+        </w:rPr>
+        <w:t>untuk</w:t>
+      </w:r>
+      <w:proofErr w:type="spellEnd"/>
+      <w:r>
+        <w:rPr>
+          <w:rFonts w:ascii="Times New Roman" w:hAnsi="Times New Roman" w:cs="Times New Roman"/>
+          <w:color w:val="000000"/>
+          <w:sz w:val="27"/>
+          <w:szCs w:val="27"/>
+          <w:shd w:val="clear" w:color="auto" w:fill="FFFFFF"/>
+        </w:rPr>
+        <w:t xml:space="preserve"> </w:t>
+      </w:r>
+      <w:proofErr w:type="spellStart"/>
+      <w:r>
+        <w:rPr>
+          <w:rFonts w:ascii="Times New Roman" w:hAnsi="Times New Roman" w:cs="Times New Roman"/>
+          <w:color w:val="000000"/>
+          <w:sz w:val="27"/>
+          <w:szCs w:val="27"/>
+          <w:shd w:val="clear" w:color="auto" w:fill="FFFFFF"/>
+        </w:rPr>
+        <w:t>mengaktifkan</w:t>
+      </w:r>
+      <w:proofErr w:type="spellEnd"/>
+      <w:r>
+        <w:rPr>
+          <w:rFonts w:ascii="Times New Roman" w:hAnsi="Times New Roman" w:cs="Times New Roman"/>
+          <w:color w:val="000000"/>
+          <w:sz w:val="27"/>
+          <w:szCs w:val="27"/>
+          <w:shd w:val="clear" w:color="auto" w:fill="FFFFFF"/>
+        </w:rPr>
+        <w:t xml:space="preserve"> </w:t>
+      </w:r>
+      <w:proofErr w:type="spellStart"/>
+      <w:r>
+        <w:rPr>
+          <w:rFonts w:ascii="Times New Roman" w:hAnsi="Times New Roman" w:cs="Times New Roman"/>
+          <w:color w:val="000000"/>
+          <w:sz w:val="27"/>
+          <w:szCs w:val="27"/>
+          <w:shd w:val="clear" w:color="auto" w:fill="FFFFFF"/>
+        </w:rPr>
+        <w:t>atau</w:t>
+      </w:r>
+      <w:proofErr w:type="spellEnd"/>
+      <w:r>
+        <w:rPr>
+          <w:rFonts w:ascii="Times New Roman" w:hAnsi="Times New Roman" w:cs="Times New Roman"/>
+          <w:color w:val="000000"/>
+          <w:sz w:val="27"/>
+          <w:szCs w:val="27"/>
+          <w:shd w:val="clear" w:color="auto" w:fill="FFFFFF"/>
+        </w:rPr>
+        <w:t xml:space="preserve"> </w:t>
+      </w:r>
+      <w:proofErr w:type="spellStart"/>
+      <w:r>
+        <w:rPr>
+          <w:rFonts w:ascii="Times New Roman" w:hAnsi="Times New Roman" w:cs="Times New Roman"/>
+          <w:color w:val="000000"/>
+          <w:sz w:val="27"/>
+          <w:szCs w:val="27"/>
+          <w:shd w:val="clear" w:color="auto" w:fill="FFFFFF"/>
+        </w:rPr>
+        <w:t>menonaktifkan</w:t>
+      </w:r>
+      <w:proofErr w:type="spellEnd"/>
+      <w:r>
+        <w:rPr>
+          <w:rFonts w:ascii="Times New Roman" w:hAnsi="Times New Roman" w:cs="Times New Roman"/>
+          <w:color w:val="000000"/>
+          <w:sz w:val="27"/>
+          <w:szCs w:val="27"/>
+          <w:shd w:val="clear" w:color="auto" w:fill="FFFFFF"/>
+        </w:rPr>
+        <w:t>.</w:t>
+      </w:r>
+    </w:p>
+    <w:p>
+      <w:pPr>
         <w:ind w:firstLine="720"/>
         <w:jc w:val="both"/>
         <w:rPr>
@@ -4808,36 +4856,15 @@
           <w:szCs w:val="24"/>
         </w:rPr>
       </w:pPr>
-    </w:p>
-    <w:p>
-      <w:pPr>
-        <w:jc w:val="both"/>
-        <w:rPr>
-          <w:rFonts w:ascii="Times New Roman" w:hAnsi="Times New Roman" w:cs="Times New Roman"/>
-          <w:b/>
-          <w:sz w:val="24"/>
-          <w:szCs w:val="24"/>
-        </w:rPr>
-      </w:pPr>
-    </w:p>
-    <w:p>
-      <w:pPr>
-        <w:jc w:val="both"/>
-        <w:rPr>
-          <w:rFonts w:ascii="Times New Roman" w:hAnsi="Times New Roman" w:cs="Times New Roman"/>
-          <w:b/>
-          <w:sz w:val="24"/>
-          <w:szCs w:val="24"/>
-        </w:rPr>
-      </w:pPr>
-      <w:proofErr w:type="spellStart"/>
-      <w:r>
-        <w:rPr>
-          <w:rFonts w:ascii="Times New Roman" w:hAnsi="Times New Roman" w:cs="Times New Roman"/>
-          <w:b/>
-          <w:sz w:val="24"/>
-          <w:szCs w:val="24"/>
-        </w:rPr>
+      <w:proofErr w:type="spellStart"/>
+      <w:r>
+        <w:rPr>
+          <w:rFonts w:ascii="Times New Roman" w:hAnsi="Times New Roman" w:cs="Times New Roman"/>
+          <w:b/>
+          <w:sz w:val="24"/>
+          <w:szCs w:val="24"/>
+        </w:rPr>
+        <w:lastRenderedPageBreak/>
         <w:t>Spesifikasi</w:t>
       </w:r>
       <w:proofErr w:type="spellEnd"/>
@@ -4923,7 +4950,6 @@
                 <w:szCs w:val="20"/>
                 <w:lang w:val="en-CA" w:eastAsia="en-CA"/>
               </w:rPr>
-              <w:lastRenderedPageBreak/>
               <w:t>Item Weight</w:t>
             </w:r>
           </w:p>
@@ -5976,6 +6002,7 @@
           <w:sz w:val="28"/>
           <w:szCs w:val="28"/>
         </w:rPr>
+        <w:lastRenderedPageBreak/>
         <w:t>Kelebihan</w:t>
       </w:r>
       <w:proofErr w:type="spellEnd"/>
@@ -6034,398 +6061,397 @@
         <w:pStyle w:val="ListParagraph"/>
         <w:numPr>
           <w:ilvl w:val="0"/>
-          <w:numId w:val="5"/>
+          <w:numId w:val="9"/>
         </w:numPr>
-        <w:spacing w:after="160" w:line="259" w:lineRule="auto"/>
-        <w:rPr>
-          <w:rStyle w:val="Strong"/>
-          <w:rFonts w:ascii="Times New Roman" w:hAnsi="Times New Roman" w:cs="Times New Roman"/>
-          <w:b w:val="0"/>
-          <w:bCs w:val="0"/>
-          <w:sz w:val="24"/>
-          <w:szCs w:val="24"/>
-        </w:rPr>
-      </w:pPr>
-      <w:proofErr w:type="spellStart"/>
-      <w:r>
-        <w:rPr>
-          <w:rStyle w:val="Strong"/>
-          <w:rFonts w:ascii="Times New Roman" w:hAnsi="Times New Roman" w:cs="Times New Roman"/>
-          <w:b w:val="0"/>
-          <w:sz w:val="24"/>
-          <w:szCs w:val="24"/>
-        </w:rPr>
-        <w:lastRenderedPageBreak/>
-        <w:t>Kecerahan</w:t>
-      </w:r>
-      <w:proofErr w:type="spellEnd"/>
-      <w:r>
-        <w:rPr>
-          <w:rStyle w:val="Strong"/>
-          <w:rFonts w:ascii="Times New Roman" w:hAnsi="Times New Roman" w:cs="Times New Roman"/>
-          <w:b w:val="0"/>
-          <w:sz w:val="24"/>
-          <w:szCs w:val="24"/>
-        </w:rPr>
-        <w:t xml:space="preserve"> </w:t>
-      </w:r>
-      <w:proofErr w:type="spellStart"/>
-      <w:r>
-        <w:rPr>
-          <w:rStyle w:val="Strong"/>
-          <w:rFonts w:ascii="Times New Roman" w:hAnsi="Times New Roman" w:cs="Times New Roman"/>
-          <w:b w:val="0"/>
-          <w:sz w:val="24"/>
-          <w:szCs w:val="24"/>
-        </w:rPr>
-        <w:t>tinggi</w:t>
-      </w:r>
-      <w:proofErr w:type="spellEnd"/>
-      <w:r>
-        <w:rPr>
-          <w:rStyle w:val="Strong"/>
-          <w:rFonts w:ascii="Times New Roman" w:hAnsi="Times New Roman" w:cs="Times New Roman"/>
-          <w:b w:val="0"/>
-          <w:sz w:val="24"/>
-          <w:szCs w:val="24"/>
-        </w:rPr>
-        <w:t xml:space="preserve"> &amp; </w:t>
-      </w:r>
-      <w:proofErr w:type="spellStart"/>
-      <w:r>
-        <w:rPr>
-          <w:rStyle w:val="Strong"/>
-          <w:rFonts w:ascii="Times New Roman" w:hAnsi="Times New Roman" w:cs="Times New Roman"/>
-          <w:b w:val="0"/>
-          <w:sz w:val="24"/>
-          <w:szCs w:val="24"/>
-        </w:rPr>
-        <w:t>Hemat</w:t>
-      </w:r>
-      <w:proofErr w:type="spellEnd"/>
-      <w:r>
-        <w:rPr>
-          <w:rStyle w:val="Strong"/>
-          <w:rFonts w:ascii="Times New Roman" w:hAnsi="Times New Roman" w:cs="Times New Roman"/>
-          <w:b w:val="0"/>
-          <w:sz w:val="24"/>
-          <w:szCs w:val="24"/>
-        </w:rPr>
-        <w:t xml:space="preserve"> </w:t>
-      </w:r>
-      <w:proofErr w:type="spellStart"/>
-      <w:r>
-        <w:rPr>
-          <w:rStyle w:val="Strong"/>
-          <w:rFonts w:ascii="Times New Roman" w:hAnsi="Times New Roman" w:cs="Times New Roman"/>
-          <w:b w:val="0"/>
-          <w:sz w:val="24"/>
-          <w:szCs w:val="24"/>
-        </w:rPr>
-        <w:t>Energi</w:t>
-      </w:r>
-      <w:proofErr w:type="spellEnd"/>
+        <w:rPr>
+          <w:rFonts w:ascii="Times New Roman" w:hAnsi="Times New Roman" w:cs="Times New Roman"/>
+          <w:bCs/>
+          <w:sz w:val="24"/>
+          <w:szCs w:val="24"/>
+        </w:rPr>
+      </w:pPr>
+      <w:proofErr w:type="spellStart"/>
+      <w:r>
+        <w:rPr>
+          <w:rFonts w:ascii="Times New Roman" w:hAnsi="Times New Roman" w:cs="Times New Roman"/>
+          <w:bCs/>
+          <w:sz w:val="24"/>
+          <w:szCs w:val="24"/>
+        </w:rPr>
+        <w:t>Mudah</w:t>
+      </w:r>
+      <w:proofErr w:type="spellEnd"/>
+      <w:r>
+        <w:rPr>
+          <w:rFonts w:ascii="Times New Roman" w:hAnsi="Times New Roman" w:cs="Times New Roman"/>
+          <w:bCs/>
+          <w:sz w:val="24"/>
+          <w:szCs w:val="24"/>
+        </w:rPr>
+        <w:t xml:space="preserve"> </w:t>
+      </w:r>
+      <w:proofErr w:type="spellStart"/>
+      <w:r>
+        <w:rPr>
+          <w:rFonts w:ascii="Times New Roman" w:hAnsi="Times New Roman" w:cs="Times New Roman"/>
+          <w:bCs/>
+          <w:sz w:val="24"/>
+          <w:szCs w:val="24"/>
+        </w:rPr>
+        <w:t>digunakan</w:t>
+      </w:r>
+      <w:proofErr w:type="spellEnd"/>
+      <w:r>
+        <w:rPr>
+          <w:rFonts w:ascii="Times New Roman" w:hAnsi="Times New Roman" w:cs="Times New Roman"/>
+          <w:bCs/>
+          <w:sz w:val="24"/>
+          <w:szCs w:val="24"/>
+        </w:rPr>
+        <w:t xml:space="preserve"> </w:t>
+      </w:r>
+      <w:proofErr w:type="spellStart"/>
+      <w:r>
+        <w:rPr>
+          <w:rFonts w:ascii="Times New Roman" w:hAnsi="Times New Roman" w:cs="Times New Roman"/>
+          <w:bCs/>
+          <w:sz w:val="24"/>
+          <w:szCs w:val="24"/>
+        </w:rPr>
+        <w:t>atau</w:t>
+      </w:r>
+      <w:proofErr w:type="spellEnd"/>
+      <w:r>
+        <w:rPr>
+          <w:rFonts w:ascii="Times New Roman" w:hAnsi="Times New Roman" w:cs="Times New Roman"/>
+          <w:bCs/>
+          <w:sz w:val="24"/>
+          <w:szCs w:val="24"/>
+        </w:rPr>
+        <w:t xml:space="preserve"> </w:t>
+      </w:r>
+      <w:proofErr w:type="spellStart"/>
+      <w:r>
+        <w:rPr>
+          <w:rFonts w:ascii="Times New Roman" w:hAnsi="Times New Roman" w:cs="Times New Roman"/>
+          <w:bCs/>
+          <w:sz w:val="24"/>
+          <w:szCs w:val="24"/>
+        </w:rPr>
+        <w:t>fleksibel</w:t>
+      </w:r>
+      <w:proofErr w:type="spellEnd"/>
+      <w:r>
+        <w:rPr>
+          <w:rFonts w:ascii="Times New Roman" w:hAnsi="Times New Roman" w:cs="Times New Roman"/>
+          <w:bCs/>
+          <w:sz w:val="24"/>
+          <w:szCs w:val="24"/>
+        </w:rPr>
+        <w:t>.</w:t>
+      </w:r>
     </w:p>
     <w:p>
       <w:pPr>
         <w:pStyle w:val="ListParagraph"/>
         <w:numPr>
           <w:ilvl w:val="0"/>
-          <w:numId w:val="5"/>
+          <w:numId w:val="9"/>
         </w:numPr>
         <w:rPr>
-          <w:rStyle w:val="Strong"/>
-          <w:rFonts w:ascii="Times New Roman" w:hAnsi="Times New Roman" w:cs="Times New Roman"/>
-          <w:b w:val="0"/>
-          <w:sz w:val="24"/>
-          <w:szCs w:val="24"/>
-        </w:rPr>
-      </w:pPr>
-      <w:r>
-        <w:rPr>
-          <w:rStyle w:val="Strong"/>
-          <w:rFonts w:ascii="Times New Roman" w:hAnsi="Times New Roman" w:cs="Times New Roman"/>
-          <w:b w:val="0"/>
-          <w:sz w:val="24"/>
-          <w:szCs w:val="24"/>
-        </w:rPr>
-        <w:t xml:space="preserve">Works with Apple </w:t>
-      </w:r>
-      <w:proofErr w:type="spellStart"/>
-      <w:r>
-        <w:rPr>
-          <w:rStyle w:val="Strong"/>
-          <w:rFonts w:ascii="Times New Roman" w:hAnsi="Times New Roman" w:cs="Times New Roman"/>
-          <w:b w:val="0"/>
-          <w:sz w:val="24"/>
-          <w:szCs w:val="24"/>
-        </w:rPr>
-        <w:t>HomeKit</w:t>
-      </w:r>
-      <w:proofErr w:type="spellEnd"/>
-      <w:r>
-        <w:rPr>
-          <w:rStyle w:val="Strong"/>
-          <w:rFonts w:ascii="Times New Roman" w:hAnsi="Times New Roman" w:cs="Times New Roman"/>
-          <w:b w:val="0"/>
-          <w:sz w:val="24"/>
-          <w:szCs w:val="24"/>
-        </w:rPr>
-        <w:t xml:space="preserve"> </w:t>
-      </w:r>
-      <w:proofErr w:type="spellStart"/>
-      <w:r>
-        <w:rPr>
-          <w:rStyle w:val="Strong"/>
-          <w:rFonts w:ascii="Times New Roman" w:hAnsi="Times New Roman" w:cs="Times New Roman"/>
-          <w:b w:val="0"/>
-          <w:sz w:val="24"/>
-          <w:szCs w:val="24"/>
-        </w:rPr>
-        <w:t>Mendukung</w:t>
-      </w:r>
-      <w:proofErr w:type="spellEnd"/>
-      <w:r>
-        <w:rPr>
-          <w:rStyle w:val="Strong"/>
-          <w:rFonts w:ascii="Times New Roman" w:hAnsi="Times New Roman" w:cs="Times New Roman"/>
-          <w:b w:val="0"/>
-          <w:sz w:val="24"/>
-          <w:szCs w:val="24"/>
-        </w:rPr>
-        <w:t xml:space="preserve"> </w:t>
-      </w:r>
-      <w:proofErr w:type="spellStart"/>
-      <w:r>
-        <w:rPr>
-          <w:rStyle w:val="Strong"/>
-          <w:rFonts w:ascii="Times New Roman" w:hAnsi="Times New Roman" w:cs="Times New Roman"/>
-          <w:b w:val="0"/>
-          <w:sz w:val="24"/>
-          <w:szCs w:val="24"/>
-        </w:rPr>
-        <w:t>Siri</w:t>
-      </w:r>
-      <w:proofErr w:type="spellEnd"/>
-      <w:r>
-        <w:rPr>
-          <w:rStyle w:val="Strong"/>
-          <w:rFonts w:ascii="Times New Roman" w:hAnsi="Times New Roman" w:cs="Times New Roman"/>
-          <w:b w:val="0"/>
-          <w:sz w:val="24"/>
-          <w:szCs w:val="24"/>
-        </w:rPr>
-        <w:t xml:space="preserve"> </w:t>
-      </w:r>
-      <w:proofErr w:type="spellStart"/>
-      <w:r>
-        <w:rPr>
-          <w:rStyle w:val="Strong"/>
-          <w:rFonts w:ascii="Times New Roman" w:hAnsi="Times New Roman" w:cs="Times New Roman"/>
-          <w:b w:val="0"/>
-          <w:sz w:val="24"/>
-          <w:szCs w:val="24"/>
-        </w:rPr>
-        <w:t>Kontrol</w:t>
-      </w:r>
-      <w:proofErr w:type="spellEnd"/>
-      <w:r>
-        <w:rPr>
-          <w:rStyle w:val="Strong"/>
-          <w:rFonts w:ascii="Times New Roman" w:hAnsi="Times New Roman" w:cs="Times New Roman"/>
-          <w:b w:val="0"/>
-          <w:sz w:val="24"/>
-          <w:szCs w:val="24"/>
-        </w:rPr>
-        <w:t xml:space="preserve"> </w:t>
-      </w:r>
-      <w:proofErr w:type="spellStart"/>
-      <w:r>
-        <w:rPr>
-          <w:rStyle w:val="Strong"/>
-          <w:rFonts w:ascii="Times New Roman" w:hAnsi="Times New Roman" w:cs="Times New Roman"/>
-          <w:b w:val="0"/>
-          <w:sz w:val="24"/>
-          <w:szCs w:val="24"/>
-        </w:rPr>
-        <w:t>Suara</w:t>
-      </w:r>
-      <w:proofErr w:type="spellEnd"/>
+          <w:rFonts w:ascii="Times New Roman" w:hAnsi="Times New Roman" w:cs="Times New Roman"/>
+          <w:bCs/>
+          <w:sz w:val="24"/>
+          <w:szCs w:val="24"/>
+        </w:rPr>
+      </w:pPr>
+      <w:r>
+        <w:rPr>
+          <w:rFonts w:ascii="Times New Roman" w:hAnsi="Times New Roman" w:cs="Times New Roman"/>
+          <w:bCs/>
+          <w:sz w:val="24"/>
+          <w:szCs w:val="24"/>
+        </w:rPr>
+        <w:t xml:space="preserve"> </w:t>
+      </w:r>
+      <w:proofErr w:type="spellStart"/>
+      <w:r>
+        <w:rPr>
+          <w:rFonts w:ascii="Times New Roman" w:hAnsi="Times New Roman" w:cs="Times New Roman"/>
+          <w:bCs/>
+          <w:sz w:val="24"/>
+          <w:szCs w:val="24"/>
+        </w:rPr>
+        <w:t>Kecerahan</w:t>
+      </w:r>
+      <w:proofErr w:type="spellEnd"/>
+      <w:r>
+        <w:rPr>
+          <w:rFonts w:ascii="Times New Roman" w:hAnsi="Times New Roman" w:cs="Times New Roman"/>
+          <w:bCs/>
+          <w:sz w:val="24"/>
+          <w:szCs w:val="24"/>
+        </w:rPr>
+        <w:t xml:space="preserve"> </w:t>
+      </w:r>
+      <w:proofErr w:type="spellStart"/>
+      <w:r>
+        <w:rPr>
+          <w:rFonts w:ascii="Times New Roman" w:hAnsi="Times New Roman" w:cs="Times New Roman"/>
+          <w:bCs/>
+          <w:sz w:val="24"/>
+          <w:szCs w:val="24"/>
+        </w:rPr>
+        <w:t>tinggi</w:t>
+      </w:r>
+      <w:proofErr w:type="spellEnd"/>
+      <w:r>
+        <w:rPr>
+          <w:rFonts w:ascii="Times New Roman" w:hAnsi="Times New Roman" w:cs="Times New Roman"/>
+          <w:bCs/>
+          <w:sz w:val="24"/>
+          <w:szCs w:val="24"/>
+        </w:rPr>
+        <w:t xml:space="preserve"> &amp; </w:t>
+      </w:r>
+      <w:proofErr w:type="spellStart"/>
+      <w:r>
+        <w:rPr>
+          <w:rFonts w:ascii="Times New Roman" w:hAnsi="Times New Roman" w:cs="Times New Roman"/>
+          <w:bCs/>
+          <w:sz w:val="24"/>
+          <w:szCs w:val="24"/>
+        </w:rPr>
+        <w:t>hemat</w:t>
+      </w:r>
+      <w:proofErr w:type="spellEnd"/>
+      <w:r>
+        <w:rPr>
+          <w:rFonts w:ascii="Times New Roman" w:hAnsi="Times New Roman" w:cs="Times New Roman"/>
+          <w:bCs/>
+          <w:sz w:val="24"/>
+          <w:szCs w:val="24"/>
+        </w:rPr>
+        <w:t xml:space="preserve"> </w:t>
+      </w:r>
+      <w:proofErr w:type="spellStart"/>
+      <w:r>
+        <w:rPr>
+          <w:rFonts w:ascii="Times New Roman" w:hAnsi="Times New Roman" w:cs="Times New Roman"/>
+          <w:bCs/>
+          <w:sz w:val="24"/>
+          <w:szCs w:val="24"/>
+        </w:rPr>
+        <w:t>energi</w:t>
+      </w:r>
+      <w:proofErr w:type="spellEnd"/>
+      <w:r>
+        <w:rPr>
+          <w:rFonts w:ascii="Times New Roman" w:hAnsi="Times New Roman" w:cs="Times New Roman"/>
+          <w:bCs/>
+          <w:sz w:val="24"/>
+          <w:szCs w:val="24"/>
+        </w:rPr>
+        <w:t>.</w:t>
+      </w:r>
     </w:p>
     <w:p>
       <w:pPr>
         <w:pStyle w:val="ListParagraph"/>
         <w:numPr>
           <w:ilvl w:val="0"/>
-          <w:numId w:val="5"/>
+          <w:numId w:val="9"/>
         </w:numPr>
         <w:rPr>
-          <w:rStyle w:val="Strong"/>
-          <w:rFonts w:ascii="Times New Roman" w:hAnsi="Times New Roman" w:cs="Times New Roman"/>
-          <w:b w:val="0"/>
-          <w:sz w:val="24"/>
-          <w:szCs w:val="24"/>
-        </w:rPr>
-      </w:pPr>
-      <w:proofErr w:type="spellStart"/>
-      <w:r>
-        <w:rPr>
-          <w:rStyle w:val="Strong"/>
-          <w:rFonts w:ascii="Times New Roman" w:hAnsi="Times New Roman" w:cs="Times New Roman"/>
-          <w:b w:val="0"/>
-          <w:sz w:val="24"/>
-          <w:szCs w:val="24"/>
-        </w:rPr>
-        <w:t>Kontrol</w:t>
-      </w:r>
-      <w:proofErr w:type="spellEnd"/>
-      <w:r>
-        <w:rPr>
-          <w:rStyle w:val="Strong"/>
-          <w:rFonts w:ascii="Times New Roman" w:hAnsi="Times New Roman" w:cs="Times New Roman"/>
-          <w:b w:val="0"/>
-          <w:sz w:val="24"/>
-          <w:szCs w:val="24"/>
-        </w:rPr>
-        <w:t xml:space="preserve"> </w:t>
-      </w:r>
-      <w:proofErr w:type="spellStart"/>
-      <w:r>
-        <w:rPr>
-          <w:rStyle w:val="Strong"/>
-          <w:rFonts w:ascii="Times New Roman" w:hAnsi="Times New Roman" w:cs="Times New Roman"/>
-          <w:b w:val="0"/>
-          <w:sz w:val="24"/>
-          <w:szCs w:val="24"/>
-        </w:rPr>
-        <w:t>melalui</w:t>
-      </w:r>
-      <w:proofErr w:type="spellEnd"/>
-      <w:r>
-        <w:rPr>
-          <w:rStyle w:val="Strong"/>
-          <w:rFonts w:ascii="Times New Roman" w:hAnsi="Times New Roman" w:cs="Times New Roman"/>
-          <w:b w:val="0"/>
-          <w:sz w:val="24"/>
-          <w:szCs w:val="24"/>
-        </w:rPr>
-        <w:t xml:space="preserve"> </w:t>
-      </w:r>
-      <w:proofErr w:type="spellStart"/>
-      <w:r>
-        <w:rPr>
-          <w:rStyle w:val="Strong"/>
-          <w:rFonts w:ascii="Times New Roman" w:hAnsi="Times New Roman" w:cs="Times New Roman"/>
-          <w:b w:val="0"/>
-          <w:sz w:val="24"/>
-          <w:szCs w:val="24"/>
-        </w:rPr>
-        <w:t>Aplikasi</w:t>
-      </w:r>
-      <w:proofErr w:type="spellEnd"/>
+          <w:rFonts w:ascii="Times New Roman" w:hAnsi="Times New Roman" w:cs="Times New Roman"/>
+          <w:bCs/>
+          <w:sz w:val="24"/>
+          <w:szCs w:val="24"/>
+        </w:rPr>
+      </w:pPr>
+      <w:r>
+        <w:rPr>
+          <w:rFonts w:ascii="Times New Roman" w:hAnsi="Times New Roman" w:cs="Times New Roman"/>
+          <w:bCs/>
+          <w:sz w:val="24"/>
+          <w:szCs w:val="24"/>
+        </w:rPr>
+        <w:t xml:space="preserve">Works with Apple </w:t>
+      </w:r>
+      <w:proofErr w:type="spellStart"/>
+      <w:r>
+        <w:rPr>
+          <w:rFonts w:ascii="Times New Roman" w:hAnsi="Times New Roman" w:cs="Times New Roman"/>
+          <w:bCs/>
+          <w:sz w:val="24"/>
+          <w:szCs w:val="24"/>
+        </w:rPr>
+        <w:t>HomeKit</w:t>
+      </w:r>
+      <w:proofErr w:type="spellEnd"/>
+      <w:r>
+        <w:rPr>
+          <w:rFonts w:ascii="Times New Roman" w:hAnsi="Times New Roman" w:cs="Times New Roman"/>
+          <w:bCs/>
+          <w:sz w:val="24"/>
+          <w:szCs w:val="24"/>
+        </w:rPr>
+        <w:t xml:space="preserve"> </w:t>
+      </w:r>
+      <w:proofErr w:type="spellStart"/>
+      <w:r>
+        <w:rPr>
+          <w:rFonts w:ascii="Times New Roman" w:hAnsi="Times New Roman" w:cs="Times New Roman"/>
+          <w:bCs/>
+          <w:sz w:val="24"/>
+          <w:szCs w:val="24"/>
+        </w:rPr>
+        <w:t>mendukung</w:t>
+      </w:r>
+      <w:proofErr w:type="spellEnd"/>
+      <w:r>
+        <w:rPr>
+          <w:rFonts w:ascii="Times New Roman" w:hAnsi="Times New Roman" w:cs="Times New Roman"/>
+          <w:bCs/>
+          <w:sz w:val="24"/>
+          <w:szCs w:val="24"/>
+        </w:rPr>
+        <w:t xml:space="preserve"> </w:t>
+      </w:r>
+      <w:proofErr w:type="spellStart"/>
+      <w:r>
+        <w:rPr>
+          <w:rFonts w:ascii="Times New Roman" w:hAnsi="Times New Roman" w:cs="Times New Roman"/>
+          <w:bCs/>
+          <w:sz w:val="24"/>
+          <w:szCs w:val="24"/>
+        </w:rPr>
+        <w:t>siri</w:t>
+      </w:r>
+      <w:proofErr w:type="spellEnd"/>
+      <w:r>
+        <w:rPr>
+          <w:rFonts w:ascii="Times New Roman" w:hAnsi="Times New Roman" w:cs="Times New Roman"/>
+          <w:bCs/>
+          <w:sz w:val="24"/>
+          <w:szCs w:val="24"/>
+        </w:rPr>
+        <w:t xml:space="preserve"> </w:t>
+      </w:r>
+      <w:proofErr w:type="spellStart"/>
+      <w:r>
+        <w:rPr>
+          <w:rFonts w:ascii="Times New Roman" w:hAnsi="Times New Roman" w:cs="Times New Roman"/>
+          <w:bCs/>
+          <w:sz w:val="24"/>
+          <w:szCs w:val="24"/>
+        </w:rPr>
+        <w:t>kontrol</w:t>
+      </w:r>
+      <w:proofErr w:type="spellEnd"/>
+      <w:r>
+        <w:rPr>
+          <w:rFonts w:ascii="Times New Roman" w:hAnsi="Times New Roman" w:cs="Times New Roman"/>
+          <w:bCs/>
+          <w:sz w:val="24"/>
+          <w:szCs w:val="24"/>
+        </w:rPr>
+        <w:t xml:space="preserve"> </w:t>
+      </w:r>
+      <w:proofErr w:type="spellStart"/>
+      <w:r>
+        <w:rPr>
+          <w:rFonts w:ascii="Times New Roman" w:hAnsi="Times New Roman" w:cs="Times New Roman"/>
+          <w:bCs/>
+          <w:sz w:val="24"/>
+          <w:szCs w:val="24"/>
+        </w:rPr>
+        <w:t>suara</w:t>
+      </w:r>
+      <w:proofErr w:type="spellEnd"/>
+      <w:r>
+        <w:rPr>
+          <w:rFonts w:ascii="Times New Roman" w:hAnsi="Times New Roman" w:cs="Times New Roman"/>
+          <w:bCs/>
+          <w:sz w:val="24"/>
+          <w:szCs w:val="24"/>
+        </w:rPr>
+        <w:t>.</w:t>
+      </w:r>
     </w:p>
     <w:p>
       <w:pPr>
         <w:pStyle w:val="ListParagraph"/>
         <w:numPr>
           <w:ilvl w:val="0"/>
-          <w:numId w:val="5"/>
+          <w:numId w:val="9"/>
         </w:numPr>
         <w:rPr>
-          <w:rStyle w:val="Strong"/>
-          <w:rFonts w:ascii="Times New Roman" w:hAnsi="Times New Roman" w:cs="Times New Roman"/>
-          <w:b w:val="0"/>
-          <w:sz w:val="24"/>
-          <w:szCs w:val="24"/>
-        </w:rPr>
-      </w:pPr>
-      <w:proofErr w:type="spellStart"/>
-      <w:r>
-        <w:rPr>
-          <w:rStyle w:val="Strong"/>
-          <w:rFonts w:ascii="Times New Roman" w:hAnsi="Times New Roman" w:cs="Times New Roman"/>
-          <w:b w:val="0"/>
-          <w:sz w:val="24"/>
-          <w:szCs w:val="24"/>
-        </w:rPr>
-        <w:t>Dukungan</w:t>
-      </w:r>
-      <w:proofErr w:type="spellEnd"/>
-      <w:r>
-        <w:rPr>
-          <w:rStyle w:val="Strong"/>
-          <w:rFonts w:ascii="Times New Roman" w:hAnsi="Times New Roman" w:cs="Times New Roman"/>
-          <w:b w:val="0"/>
-          <w:sz w:val="24"/>
-          <w:szCs w:val="24"/>
-        </w:rPr>
-        <w:t xml:space="preserve"> </w:t>
-      </w:r>
-      <w:proofErr w:type="spellStart"/>
-      <w:r>
-        <w:rPr>
-          <w:rStyle w:val="Strong"/>
-          <w:rFonts w:ascii="Times New Roman" w:hAnsi="Times New Roman" w:cs="Times New Roman"/>
-          <w:b w:val="0"/>
-          <w:sz w:val="24"/>
-          <w:szCs w:val="24"/>
-        </w:rPr>
-        <w:t>Warna</w:t>
-      </w:r>
-      <w:proofErr w:type="spellEnd"/>
-      <w:r>
-        <w:rPr>
-          <w:rStyle w:val="Strong"/>
-          <w:rFonts w:ascii="Times New Roman" w:hAnsi="Times New Roman" w:cs="Times New Roman"/>
-          <w:b w:val="0"/>
-          <w:sz w:val="24"/>
-          <w:szCs w:val="24"/>
-        </w:rPr>
-        <w:t xml:space="preserve"> </w:t>
-      </w:r>
-      <w:proofErr w:type="spellStart"/>
-      <w:r>
-        <w:rPr>
-          <w:rStyle w:val="Strong"/>
-          <w:rFonts w:ascii="Times New Roman" w:hAnsi="Times New Roman" w:cs="Times New Roman"/>
-          <w:b w:val="0"/>
-          <w:sz w:val="24"/>
-          <w:szCs w:val="24"/>
-        </w:rPr>
-        <w:t>Berubah</w:t>
-      </w:r>
-      <w:proofErr w:type="spellEnd"/>
-      <w:r>
-        <w:rPr>
-          <w:rStyle w:val="Strong"/>
-          <w:rFonts w:ascii="Times New Roman" w:hAnsi="Times New Roman" w:cs="Times New Roman"/>
-          <w:b w:val="0"/>
-          <w:sz w:val="24"/>
-          <w:szCs w:val="24"/>
-        </w:rPr>
-        <w:t xml:space="preserve"> </w:t>
-      </w:r>
-      <w:proofErr w:type="spellStart"/>
-      <w:r>
-        <w:rPr>
-          <w:rStyle w:val="Strong"/>
-          <w:rFonts w:ascii="Times New Roman" w:hAnsi="Times New Roman" w:cs="Times New Roman"/>
-          <w:b w:val="0"/>
-          <w:sz w:val="24"/>
-          <w:szCs w:val="24"/>
-        </w:rPr>
-        <w:t>dan</w:t>
-      </w:r>
-      <w:proofErr w:type="spellEnd"/>
-      <w:r>
-        <w:rPr>
-          <w:rStyle w:val="Strong"/>
-          <w:rFonts w:ascii="Times New Roman" w:hAnsi="Times New Roman" w:cs="Times New Roman"/>
-          <w:b w:val="0"/>
-          <w:sz w:val="24"/>
-          <w:szCs w:val="24"/>
-        </w:rPr>
-        <w:t xml:space="preserve"> Dimmable</w:t>
+          <w:rFonts w:ascii="Times New Roman" w:hAnsi="Times New Roman" w:cs="Times New Roman"/>
+          <w:bCs/>
+          <w:sz w:val="24"/>
+          <w:szCs w:val="24"/>
+        </w:rPr>
+      </w:pPr>
+      <w:proofErr w:type="spellStart"/>
+      <w:r>
+        <w:rPr>
+          <w:rFonts w:ascii="Times New Roman" w:hAnsi="Times New Roman" w:cs="Times New Roman"/>
+          <w:bCs/>
+          <w:sz w:val="24"/>
+          <w:szCs w:val="24"/>
+        </w:rPr>
+        <w:t>Kontrol</w:t>
+      </w:r>
+      <w:proofErr w:type="spellEnd"/>
+      <w:r>
+        <w:rPr>
+          <w:rFonts w:ascii="Times New Roman" w:hAnsi="Times New Roman" w:cs="Times New Roman"/>
+          <w:bCs/>
+          <w:sz w:val="24"/>
+          <w:szCs w:val="24"/>
+        </w:rPr>
+        <w:t xml:space="preserve"> </w:t>
+      </w:r>
+      <w:proofErr w:type="spellStart"/>
+      <w:r>
+        <w:rPr>
+          <w:rFonts w:ascii="Times New Roman" w:hAnsi="Times New Roman" w:cs="Times New Roman"/>
+          <w:bCs/>
+          <w:sz w:val="24"/>
+          <w:szCs w:val="24"/>
+        </w:rPr>
+        <w:t>melalui</w:t>
+      </w:r>
+      <w:proofErr w:type="spellEnd"/>
+      <w:r>
+        <w:rPr>
+          <w:rFonts w:ascii="Times New Roman" w:hAnsi="Times New Roman" w:cs="Times New Roman"/>
+          <w:bCs/>
+          <w:sz w:val="24"/>
+          <w:szCs w:val="24"/>
+        </w:rPr>
+        <w:t xml:space="preserve"> </w:t>
+      </w:r>
+      <w:proofErr w:type="spellStart"/>
+      <w:r>
+        <w:rPr>
+          <w:rFonts w:ascii="Times New Roman" w:hAnsi="Times New Roman" w:cs="Times New Roman"/>
+          <w:bCs/>
+          <w:sz w:val="24"/>
+          <w:szCs w:val="24"/>
+        </w:rPr>
+        <w:t>aplikasi</w:t>
+      </w:r>
+      <w:proofErr w:type="spellEnd"/>
+      <w:r>
+        <w:rPr>
+          <w:rFonts w:ascii="Times New Roman" w:hAnsi="Times New Roman" w:cs="Times New Roman"/>
+          <w:bCs/>
+          <w:sz w:val="24"/>
+          <w:szCs w:val="24"/>
+        </w:rPr>
+        <w:t>.</w:t>
       </w:r>
     </w:p>
     <w:p>
@@ -6433,151 +6459,297 @@
         <w:pStyle w:val="ListParagraph"/>
         <w:numPr>
           <w:ilvl w:val="0"/>
-          <w:numId w:val="5"/>
+          <w:numId w:val="9"/>
         </w:numPr>
         <w:rPr>
-          <w:rStyle w:val="Strong"/>
-          <w:rFonts w:ascii="Times New Roman" w:hAnsi="Times New Roman" w:cs="Times New Roman"/>
-          <w:b w:val="0"/>
-          <w:sz w:val="24"/>
-          <w:szCs w:val="24"/>
-        </w:rPr>
-      </w:pPr>
-      <w:proofErr w:type="spellStart"/>
-      <w:r>
-        <w:rPr>
-          <w:rStyle w:val="Strong"/>
-          <w:rFonts w:ascii="Times New Roman" w:hAnsi="Times New Roman" w:cs="Times New Roman"/>
-          <w:b w:val="0"/>
-          <w:sz w:val="24"/>
-          <w:szCs w:val="24"/>
-        </w:rPr>
-        <w:t>Fleksibel</w:t>
-      </w:r>
-      <w:proofErr w:type="spellEnd"/>
+          <w:rFonts w:ascii="Times New Roman" w:hAnsi="Times New Roman" w:cs="Times New Roman"/>
+          <w:bCs/>
+          <w:sz w:val="24"/>
+          <w:szCs w:val="24"/>
+        </w:rPr>
+      </w:pPr>
+      <w:proofErr w:type="spellStart"/>
+      <w:r>
+        <w:rPr>
+          <w:rFonts w:ascii="Times New Roman" w:hAnsi="Times New Roman" w:cs="Times New Roman"/>
+          <w:bCs/>
+          <w:sz w:val="24"/>
+          <w:szCs w:val="24"/>
+        </w:rPr>
+        <w:t>Dapat</w:t>
+      </w:r>
+      <w:proofErr w:type="spellEnd"/>
+      <w:r>
+        <w:rPr>
+          <w:rFonts w:ascii="Times New Roman" w:hAnsi="Times New Roman" w:cs="Times New Roman"/>
+          <w:bCs/>
+          <w:sz w:val="24"/>
+          <w:szCs w:val="24"/>
+        </w:rPr>
+        <w:t xml:space="preserve"> </w:t>
+      </w:r>
+      <w:proofErr w:type="spellStart"/>
+      <w:r>
+        <w:rPr>
+          <w:rFonts w:ascii="Times New Roman" w:hAnsi="Times New Roman" w:cs="Times New Roman"/>
+          <w:bCs/>
+          <w:sz w:val="24"/>
+          <w:szCs w:val="24"/>
+        </w:rPr>
+        <w:t>mengatur</w:t>
+      </w:r>
+      <w:proofErr w:type="spellEnd"/>
+      <w:r>
+        <w:rPr>
+          <w:rFonts w:ascii="Times New Roman" w:hAnsi="Times New Roman" w:cs="Times New Roman"/>
+          <w:bCs/>
+          <w:sz w:val="24"/>
+          <w:szCs w:val="24"/>
+        </w:rPr>
+        <w:t xml:space="preserve"> strip </w:t>
+      </w:r>
+      <w:proofErr w:type="spellStart"/>
+      <w:r>
+        <w:rPr>
+          <w:rFonts w:ascii="Times New Roman" w:hAnsi="Times New Roman" w:cs="Times New Roman"/>
+          <w:bCs/>
+          <w:sz w:val="24"/>
+          <w:szCs w:val="24"/>
+        </w:rPr>
+        <w:t>cahaya</w:t>
+      </w:r>
+      <w:proofErr w:type="spellEnd"/>
+      <w:r>
+        <w:rPr>
+          <w:rFonts w:ascii="Times New Roman" w:hAnsi="Times New Roman" w:cs="Times New Roman"/>
+          <w:bCs/>
+          <w:sz w:val="24"/>
+          <w:szCs w:val="24"/>
+        </w:rPr>
+        <w:t xml:space="preserve"> </w:t>
+      </w:r>
+      <w:proofErr w:type="spellStart"/>
+      <w:r>
+        <w:rPr>
+          <w:rFonts w:ascii="Times New Roman" w:hAnsi="Times New Roman" w:cs="Times New Roman"/>
+          <w:bCs/>
+          <w:sz w:val="24"/>
+          <w:szCs w:val="24"/>
+        </w:rPr>
+        <w:t>disetiap</w:t>
+      </w:r>
+      <w:proofErr w:type="spellEnd"/>
+      <w:r>
+        <w:rPr>
+          <w:rFonts w:ascii="Times New Roman" w:hAnsi="Times New Roman" w:cs="Times New Roman"/>
+          <w:bCs/>
+          <w:sz w:val="24"/>
+          <w:szCs w:val="24"/>
+        </w:rPr>
+        <w:t xml:space="preserve"> area </w:t>
+      </w:r>
+      <w:proofErr w:type="spellStart"/>
+      <w:r>
+        <w:rPr>
+          <w:rFonts w:ascii="Times New Roman" w:hAnsi="Times New Roman" w:cs="Times New Roman"/>
+          <w:bCs/>
+          <w:sz w:val="24"/>
+          <w:szCs w:val="24"/>
+        </w:rPr>
+        <w:t>rumah</w:t>
+      </w:r>
+      <w:proofErr w:type="spellEnd"/>
+      <w:r>
+        <w:rPr>
+          <w:rFonts w:ascii="Times New Roman" w:hAnsi="Times New Roman" w:cs="Times New Roman"/>
+          <w:bCs/>
+          <w:sz w:val="24"/>
+          <w:szCs w:val="24"/>
+        </w:rPr>
+        <w:t xml:space="preserve"> </w:t>
+      </w:r>
+      <w:proofErr w:type="spellStart"/>
+      <w:r>
+        <w:rPr>
+          <w:rFonts w:ascii="Times New Roman" w:hAnsi="Times New Roman" w:cs="Times New Roman"/>
+          <w:bCs/>
+          <w:sz w:val="24"/>
+          <w:szCs w:val="24"/>
+        </w:rPr>
+        <w:t>untuk</w:t>
+      </w:r>
+      <w:proofErr w:type="spellEnd"/>
+      <w:r>
+        <w:rPr>
+          <w:rFonts w:ascii="Times New Roman" w:hAnsi="Times New Roman" w:cs="Times New Roman"/>
+          <w:bCs/>
+          <w:sz w:val="24"/>
+          <w:szCs w:val="24"/>
+        </w:rPr>
+        <w:t xml:space="preserve"> </w:t>
+      </w:r>
+      <w:proofErr w:type="spellStart"/>
+      <w:r>
+        <w:rPr>
+          <w:rFonts w:ascii="Times New Roman" w:hAnsi="Times New Roman" w:cs="Times New Roman"/>
+          <w:bCs/>
+          <w:sz w:val="24"/>
+          <w:szCs w:val="24"/>
+        </w:rPr>
+        <w:t>menyesuaikan</w:t>
+      </w:r>
+      <w:proofErr w:type="spellEnd"/>
+      <w:r>
+        <w:rPr>
+          <w:rFonts w:ascii="Times New Roman" w:hAnsi="Times New Roman" w:cs="Times New Roman"/>
+          <w:bCs/>
+          <w:sz w:val="24"/>
+          <w:szCs w:val="24"/>
+        </w:rPr>
+        <w:t xml:space="preserve"> </w:t>
+      </w:r>
+      <w:proofErr w:type="spellStart"/>
+      <w:r>
+        <w:rPr>
+          <w:rFonts w:ascii="Times New Roman" w:hAnsi="Times New Roman" w:cs="Times New Roman"/>
+          <w:bCs/>
+          <w:sz w:val="24"/>
+          <w:szCs w:val="24"/>
+        </w:rPr>
+        <w:t>estetika</w:t>
+      </w:r>
+      <w:proofErr w:type="spellEnd"/>
+      <w:r>
+        <w:rPr>
+          <w:rFonts w:ascii="Times New Roman" w:hAnsi="Times New Roman" w:cs="Times New Roman"/>
+          <w:bCs/>
+          <w:sz w:val="24"/>
+          <w:szCs w:val="24"/>
+        </w:rPr>
+        <w:t xml:space="preserve"> </w:t>
+      </w:r>
+      <w:proofErr w:type="spellStart"/>
+      <w:r>
+        <w:rPr>
+          <w:rFonts w:ascii="Times New Roman" w:hAnsi="Times New Roman" w:cs="Times New Roman"/>
+          <w:bCs/>
+          <w:sz w:val="24"/>
+          <w:szCs w:val="24"/>
+        </w:rPr>
+        <w:t>ruangan</w:t>
+      </w:r>
+      <w:proofErr w:type="spellEnd"/>
+      <w:r>
+        <w:rPr>
+          <w:rFonts w:ascii="Times New Roman" w:hAnsi="Times New Roman" w:cs="Times New Roman"/>
+          <w:bCs/>
+          <w:sz w:val="24"/>
+          <w:szCs w:val="24"/>
+        </w:rPr>
+        <w:t>.</w:t>
+      </w:r>
     </w:p>
     <w:p>
       <w:pPr>
         <w:pStyle w:val="ListParagraph"/>
         <w:numPr>
           <w:ilvl w:val="0"/>
-          <w:numId w:val="5"/>
+          <w:numId w:val="9"/>
         </w:numPr>
         <w:rPr>
-          <w:rStyle w:val="Strong"/>
-          <w:rFonts w:ascii="Times New Roman" w:hAnsi="Times New Roman" w:cs="Times New Roman"/>
-          <w:b w:val="0"/>
-          <w:sz w:val="24"/>
-          <w:szCs w:val="24"/>
-        </w:rPr>
-      </w:pPr>
-      <w:proofErr w:type="spellStart"/>
-      <w:r>
-        <w:rPr>
-          <w:rStyle w:val="Strong"/>
-          <w:rFonts w:ascii="Times New Roman" w:hAnsi="Times New Roman" w:cs="Times New Roman"/>
-          <w:b w:val="0"/>
-          <w:sz w:val="24"/>
-          <w:szCs w:val="24"/>
-        </w:rPr>
-        <w:t>Mengotomatisasi</w:t>
-      </w:r>
-      <w:proofErr w:type="spellEnd"/>
-      <w:r>
-        <w:rPr>
-          <w:rStyle w:val="Strong"/>
-          <w:rFonts w:ascii="Times New Roman" w:hAnsi="Times New Roman" w:cs="Times New Roman"/>
-          <w:b w:val="0"/>
-          <w:sz w:val="24"/>
-          <w:szCs w:val="24"/>
-        </w:rPr>
-        <w:t xml:space="preserve"> </w:t>
-      </w:r>
-      <w:proofErr w:type="spellStart"/>
-      <w:r>
-        <w:rPr>
-          <w:rStyle w:val="Strong"/>
-          <w:rFonts w:ascii="Times New Roman" w:hAnsi="Times New Roman" w:cs="Times New Roman"/>
-          <w:b w:val="0"/>
-          <w:sz w:val="24"/>
-          <w:szCs w:val="24"/>
-        </w:rPr>
-        <w:t>dan</w:t>
-      </w:r>
-      <w:proofErr w:type="spellEnd"/>
-      <w:r>
-        <w:rPr>
-          <w:rStyle w:val="Strong"/>
-          <w:rFonts w:ascii="Times New Roman" w:hAnsi="Times New Roman" w:cs="Times New Roman"/>
-          <w:b w:val="0"/>
-          <w:sz w:val="24"/>
-          <w:szCs w:val="24"/>
-        </w:rPr>
-        <w:t xml:space="preserve"> </w:t>
-      </w:r>
-      <w:proofErr w:type="spellStart"/>
-      <w:r>
-        <w:rPr>
-          <w:rStyle w:val="Strong"/>
-          <w:rFonts w:ascii="Times New Roman" w:hAnsi="Times New Roman" w:cs="Times New Roman"/>
-          <w:b w:val="0"/>
-          <w:sz w:val="24"/>
-          <w:szCs w:val="24"/>
-        </w:rPr>
-        <w:t>Jarak</w:t>
-      </w:r>
-      <w:proofErr w:type="spellEnd"/>
-      <w:r>
-        <w:rPr>
-          <w:rStyle w:val="Strong"/>
-          <w:rFonts w:ascii="Times New Roman" w:hAnsi="Times New Roman" w:cs="Times New Roman"/>
-          <w:b w:val="0"/>
-          <w:sz w:val="24"/>
-          <w:szCs w:val="24"/>
-        </w:rPr>
-        <w:t xml:space="preserve"> </w:t>
-      </w:r>
-      <w:proofErr w:type="spellStart"/>
-      <w:r>
-        <w:rPr>
-          <w:rStyle w:val="Strong"/>
-          <w:rFonts w:ascii="Times New Roman" w:hAnsi="Times New Roman" w:cs="Times New Roman"/>
-          <w:b w:val="0"/>
-          <w:sz w:val="24"/>
-          <w:szCs w:val="24"/>
-        </w:rPr>
-        <w:t>Jauh</w:t>
-      </w:r>
-      <w:proofErr w:type="spellEnd"/>
-      <w:r>
-        <w:rPr>
-          <w:rStyle w:val="Strong"/>
-          <w:rFonts w:ascii="Times New Roman" w:hAnsi="Times New Roman" w:cs="Times New Roman"/>
-          <w:b w:val="0"/>
-          <w:sz w:val="24"/>
-          <w:szCs w:val="24"/>
-        </w:rPr>
-        <w:t xml:space="preserve"> </w:t>
-      </w:r>
-      <w:proofErr w:type="spellStart"/>
-      <w:r>
-        <w:rPr>
-          <w:rStyle w:val="Strong"/>
-          <w:rFonts w:ascii="Times New Roman" w:hAnsi="Times New Roman" w:cs="Times New Roman"/>
-          <w:b w:val="0"/>
-          <w:sz w:val="24"/>
-          <w:szCs w:val="24"/>
-        </w:rPr>
-        <w:t>Mengakses</w:t>
-      </w:r>
-      <w:proofErr w:type="spellEnd"/>
+          <w:rFonts w:ascii="Times New Roman" w:hAnsi="Times New Roman" w:cs="Times New Roman"/>
+          <w:bCs/>
+          <w:sz w:val="24"/>
+          <w:szCs w:val="24"/>
+        </w:rPr>
+      </w:pPr>
+      <w:proofErr w:type="spellStart"/>
+      <w:r>
+        <w:rPr>
+          <w:rFonts w:ascii="Times New Roman" w:hAnsi="Times New Roman" w:cs="Times New Roman"/>
+          <w:bCs/>
+          <w:sz w:val="24"/>
+          <w:szCs w:val="24"/>
+        </w:rPr>
+        <w:t>Dapat</w:t>
+      </w:r>
+      <w:proofErr w:type="spellEnd"/>
+      <w:r>
+        <w:rPr>
+          <w:rFonts w:ascii="Times New Roman" w:hAnsi="Times New Roman" w:cs="Times New Roman"/>
+          <w:bCs/>
+          <w:sz w:val="24"/>
+          <w:szCs w:val="24"/>
+        </w:rPr>
+        <w:t xml:space="preserve"> </w:t>
+      </w:r>
+      <w:proofErr w:type="spellStart"/>
+      <w:r>
+        <w:rPr>
+          <w:rFonts w:ascii="Times New Roman" w:hAnsi="Times New Roman" w:cs="Times New Roman"/>
+          <w:bCs/>
+          <w:sz w:val="24"/>
+          <w:szCs w:val="24"/>
+        </w:rPr>
+        <w:t>digunakan</w:t>
+      </w:r>
+      <w:proofErr w:type="spellEnd"/>
+      <w:r>
+        <w:rPr>
+          <w:rFonts w:ascii="Times New Roman" w:hAnsi="Times New Roman" w:cs="Times New Roman"/>
+          <w:bCs/>
+          <w:sz w:val="24"/>
+          <w:szCs w:val="24"/>
+        </w:rPr>
+        <w:t xml:space="preserve"> </w:t>
+      </w:r>
+      <w:proofErr w:type="spellStart"/>
+      <w:r>
+        <w:rPr>
+          <w:rFonts w:ascii="Times New Roman" w:hAnsi="Times New Roman" w:cs="Times New Roman"/>
+          <w:bCs/>
+          <w:sz w:val="24"/>
+          <w:szCs w:val="24"/>
+        </w:rPr>
+        <w:t>untuk</w:t>
+      </w:r>
+      <w:proofErr w:type="spellEnd"/>
+      <w:r>
+        <w:rPr>
+          <w:rFonts w:ascii="Times New Roman" w:hAnsi="Times New Roman" w:cs="Times New Roman"/>
+          <w:bCs/>
+          <w:sz w:val="24"/>
+          <w:szCs w:val="24"/>
+        </w:rPr>
+        <w:t xml:space="preserve"> </w:t>
+      </w:r>
+      <w:proofErr w:type="spellStart"/>
+      <w:r>
+        <w:rPr>
+          <w:rFonts w:ascii="Times New Roman" w:hAnsi="Times New Roman" w:cs="Times New Roman"/>
+          <w:bCs/>
+          <w:sz w:val="24"/>
+          <w:szCs w:val="24"/>
+        </w:rPr>
+        <w:t>mengotomatisasi</w:t>
+      </w:r>
+      <w:proofErr w:type="spellEnd"/>
+      <w:r>
+        <w:rPr>
+          <w:rFonts w:ascii="Times New Roman" w:hAnsi="Times New Roman" w:cs="Times New Roman"/>
+          <w:bCs/>
+          <w:sz w:val="24"/>
+          <w:szCs w:val="24"/>
+        </w:rPr>
+        <w:t>.</w:t>
+      </w:r>
     </w:p>
     <w:p>
       <w:pPr>
         <w:pStyle w:val="ListParagraph"/>
         <w:numPr>
           <w:ilvl w:val="0"/>
-          <w:numId w:val="5"/>
+          <w:numId w:val="9"/>
         </w:numPr>
         <w:rPr>
           <w:rFonts w:ascii="Times New Roman" w:hAnsi="Times New Roman" w:cs="Times New Roman"/>
@@ -6588,26 +6760,33 @@
       </w:pPr>
       <w:r>
         <w:rPr>
-          <w:rStyle w:val="Strong"/>
-          <w:rFonts w:ascii="Times New Roman" w:hAnsi="Times New Roman" w:cs="Times New Roman"/>
-          <w:b w:val="0"/>
-          <w:sz w:val="24"/>
-          <w:szCs w:val="24"/>
-        </w:rPr>
-        <w:t xml:space="preserve">Setup yang </w:t>
-      </w:r>
-      <w:proofErr w:type="spellStart"/>
-      <w:r>
-        <w:rPr>
-          <w:rStyle w:val="Strong"/>
-          <w:rFonts w:ascii="Times New Roman" w:hAnsi="Times New Roman" w:cs="Times New Roman"/>
-          <w:b w:val="0"/>
+          <w:rFonts w:ascii="Times New Roman" w:hAnsi="Times New Roman" w:cs="Times New Roman"/>
+          <w:bCs/>
+          <w:sz w:val="24"/>
+          <w:szCs w:val="24"/>
+        </w:rPr>
+        <w:t xml:space="preserve"> Setup yang </w:t>
+      </w:r>
+      <w:proofErr w:type="spellStart"/>
+      <w:r>
+        <w:rPr>
+          <w:rFonts w:ascii="Times New Roman" w:hAnsi="Times New Roman" w:cs="Times New Roman"/>
+          <w:bCs/>
           <w:sz w:val="24"/>
           <w:szCs w:val="24"/>
         </w:rPr>
         <w:t>sederhana</w:t>
       </w:r>
       <w:proofErr w:type="spellEnd"/>
+      <w:r>
+        <w:rPr>
+          <w:rFonts w:ascii="Times New Roman" w:hAnsi="Times New Roman" w:cs="Times New Roman"/>
+          <w:bCs/>
+          <w:sz w:val="24"/>
+          <w:szCs w:val="24"/>
+        </w:rPr>
+        <w:t>.</w:t>
+      </w:r>
     </w:p>
     <w:p>
       <w:pPr>
@@ -6694,7 +6873,7 @@
         <w:pStyle w:val="ListParagraph"/>
         <w:numPr>
           <w:ilvl w:val="0"/>
-          <w:numId w:val="6"/>
+          <w:numId w:val="10"/>
         </w:numPr>
         <w:rPr>
           <w:rFonts w:ascii="Times New Roman" w:hAnsi="Times New Roman" w:cs="Times New Roman"/>
@@ -6709,24 +6888,16 @@
           <w:sz w:val="24"/>
           <w:szCs w:val="24"/>
         </w:rPr>
-        <w:t>M</w:t>
-      </w:r>
-      <w:r>
-        <w:rPr>
-          <w:rFonts w:ascii="Times New Roman" w:hAnsi="Times New Roman" w:cs="Times New Roman"/>
-          <w:sz w:val="24"/>
-          <w:szCs w:val="24"/>
-        </w:rPr>
-        <w:t>emastikan</w:t>
-      </w:r>
-      <w:proofErr w:type="spellEnd"/>
-      <w:r>
-        <w:rPr>
-          <w:rFonts w:ascii="Times New Roman" w:hAnsi="Times New Roman" w:cs="Times New Roman"/>
-          <w:sz w:val="24"/>
-          <w:szCs w:val="24"/>
-        </w:rPr>
-        <w:t xml:space="preserve"> </w:t>
+        <w:t>Umumnya</w:t>
+      </w:r>
+      <w:proofErr w:type="spellEnd"/>
+      <w:r>
+        <w:rPr>
+          <w:rFonts w:ascii="Times New Roman" w:hAnsi="Times New Roman" w:cs="Times New Roman"/>
+          <w:sz w:val="24"/>
+          <w:szCs w:val="24"/>
+        </w:rPr>
+        <w:t xml:space="preserve">, strip </w:t>
       </w:r>
       <w:proofErr w:type="spellStart"/>
       <w:r>
@@ -6744,70 +6915,34 @@
           <w:sz w:val="24"/>
           <w:szCs w:val="24"/>
         </w:rPr>
-        <w:t xml:space="preserve"> strip </w:t>
-      </w:r>
-      <w:proofErr w:type="spellStart"/>
-      <w:r>
-        <w:rPr>
-          <w:rFonts w:ascii="Times New Roman" w:hAnsi="Times New Roman" w:cs="Times New Roman"/>
-          <w:sz w:val="24"/>
-          <w:szCs w:val="24"/>
-        </w:rPr>
-        <w:t>dalam</w:t>
-      </w:r>
-      <w:proofErr w:type="spellEnd"/>
-      <w:r>
-        <w:rPr>
-          <w:rFonts w:ascii="Times New Roman" w:hAnsi="Times New Roman" w:cs="Times New Roman"/>
-          <w:sz w:val="24"/>
-          <w:szCs w:val="24"/>
-        </w:rPr>
-        <w:t xml:space="preserve"> </w:t>
-      </w:r>
-      <w:proofErr w:type="spellStart"/>
-      <w:r>
-        <w:rPr>
-          <w:rFonts w:ascii="Times New Roman" w:hAnsi="Times New Roman" w:cs="Times New Roman"/>
-          <w:sz w:val="24"/>
-          <w:szCs w:val="24"/>
-        </w:rPr>
-        <w:t>jangkauan</w:t>
-      </w:r>
-      <w:proofErr w:type="spellEnd"/>
-      <w:r>
-        <w:rPr>
-          <w:rFonts w:ascii="Times New Roman" w:hAnsi="Times New Roman" w:cs="Times New Roman"/>
-          <w:sz w:val="24"/>
-          <w:szCs w:val="24"/>
-        </w:rPr>
-        <w:t xml:space="preserve"> </w:t>
-      </w:r>
-      <w:proofErr w:type="spellStart"/>
-      <w:r>
-        <w:rPr>
-          <w:rFonts w:ascii="Times New Roman" w:hAnsi="Times New Roman" w:cs="Times New Roman"/>
-          <w:sz w:val="24"/>
-          <w:szCs w:val="24"/>
-        </w:rPr>
-        <w:t>koneksi</w:t>
-      </w:r>
-      <w:proofErr w:type="spellEnd"/>
-      <w:r>
-        <w:rPr>
-          <w:rFonts w:ascii="Times New Roman" w:hAnsi="Times New Roman" w:cs="Times New Roman"/>
-          <w:sz w:val="24"/>
-          <w:szCs w:val="24"/>
-        </w:rPr>
-        <w:t xml:space="preserve"> Wi-Fi </w:t>
-      </w:r>
-      <w:proofErr w:type="spellStart"/>
-      <w:r>
-        <w:rPr>
-          <w:rFonts w:ascii="Times New Roman" w:hAnsi="Times New Roman" w:cs="Times New Roman"/>
-          <w:sz w:val="24"/>
-          <w:szCs w:val="24"/>
-        </w:rPr>
-        <w:t>Anda</w:t>
+        <w:t xml:space="preserve"> </w:t>
+      </w:r>
+      <w:proofErr w:type="spellStart"/>
+      <w:r>
+        <w:rPr>
+          <w:rFonts w:ascii="Times New Roman" w:hAnsi="Times New Roman" w:cs="Times New Roman"/>
+          <w:sz w:val="24"/>
+          <w:szCs w:val="24"/>
+        </w:rPr>
+        <w:t>pintar</w:t>
+      </w:r>
+      <w:proofErr w:type="spellEnd"/>
+      <w:r>
+        <w:rPr>
+          <w:rFonts w:ascii="Times New Roman" w:hAnsi="Times New Roman" w:cs="Times New Roman"/>
+          <w:sz w:val="24"/>
+          <w:szCs w:val="24"/>
+        </w:rPr>
+        <w:t xml:space="preserve"> </w:t>
+      </w:r>
+      <w:proofErr w:type="spellStart"/>
+      <w:r>
+        <w:rPr>
+          <w:rFonts w:ascii="Times New Roman" w:hAnsi="Times New Roman" w:cs="Times New Roman"/>
+          <w:sz w:val="24"/>
+          <w:szCs w:val="24"/>
+        </w:rPr>
+        <w:t>mahal</w:t>
       </w:r>
       <w:proofErr w:type="spellEnd"/>
       <w:r>
@@ -6824,7 +6959,7 @@
         <w:pStyle w:val="ListParagraph"/>
         <w:numPr>
           <w:ilvl w:val="0"/>
-          <w:numId w:val="6"/>
+          <w:numId w:val="10"/>
         </w:numPr>
         <w:rPr>
           <w:rFonts w:ascii="Times New Roman" w:hAnsi="Times New Roman" w:cs="Times New Roman"/>
@@ -6839,34 +6974,34 @@
           <w:sz w:val="24"/>
           <w:szCs w:val="24"/>
         </w:rPr>
-        <w:t>Tidak</w:t>
-      </w:r>
-      <w:proofErr w:type="spellEnd"/>
-      <w:r>
-        <w:rPr>
-          <w:rFonts w:ascii="Times New Roman" w:hAnsi="Times New Roman" w:cs="Times New Roman"/>
-          <w:sz w:val="24"/>
-          <w:szCs w:val="24"/>
-        </w:rPr>
-        <w:t xml:space="preserve"> </w:t>
-      </w:r>
-      <w:proofErr w:type="spellStart"/>
-      <w:r>
-        <w:rPr>
-          <w:rFonts w:ascii="Times New Roman" w:hAnsi="Times New Roman" w:cs="Times New Roman"/>
-          <w:sz w:val="24"/>
-          <w:szCs w:val="24"/>
-        </w:rPr>
-        <w:t>digunakan</w:t>
-      </w:r>
-      <w:proofErr w:type="spellEnd"/>
-      <w:r>
-        <w:rPr>
-          <w:rFonts w:ascii="Times New Roman" w:hAnsi="Times New Roman" w:cs="Times New Roman"/>
-          <w:sz w:val="24"/>
-          <w:szCs w:val="24"/>
-        </w:rPr>
-        <w:t xml:space="preserve"> </w:t>
+        <w:t>Memastikan</w:t>
+      </w:r>
+      <w:proofErr w:type="spellEnd"/>
+      <w:r>
+        <w:rPr>
+          <w:rFonts w:ascii="Times New Roman" w:hAnsi="Times New Roman" w:cs="Times New Roman"/>
+          <w:sz w:val="24"/>
+          <w:szCs w:val="24"/>
+        </w:rPr>
+        <w:t xml:space="preserve"> </w:t>
+      </w:r>
+      <w:proofErr w:type="spellStart"/>
+      <w:r>
+        <w:rPr>
+          <w:rFonts w:ascii="Times New Roman" w:hAnsi="Times New Roman" w:cs="Times New Roman"/>
+          <w:sz w:val="24"/>
+          <w:szCs w:val="24"/>
+        </w:rPr>
+        <w:t>cahaya</w:t>
+      </w:r>
+      <w:proofErr w:type="spellEnd"/>
+      <w:r>
+        <w:rPr>
+          <w:rFonts w:ascii="Times New Roman" w:hAnsi="Times New Roman" w:cs="Times New Roman"/>
+          <w:sz w:val="24"/>
+          <w:szCs w:val="24"/>
+        </w:rPr>
+        <w:t xml:space="preserve"> strip </w:t>
       </w:r>
       <w:proofErr w:type="spellStart"/>
       <w:r>
@@ -6893,25 +7028,43 @@
           <w:sz w:val="24"/>
           <w:szCs w:val="24"/>
         </w:rPr>
-        <w:t>tertutup</w:t>
-      </w:r>
-      <w:proofErr w:type="spellEnd"/>
-      <w:r>
-        <w:rPr>
-          <w:rFonts w:ascii="Times New Roman" w:hAnsi="Times New Roman" w:cs="Times New Roman"/>
-          <w:sz w:val="24"/>
-          <w:szCs w:val="24"/>
-        </w:rPr>
-        <w:t xml:space="preserve"> </w:t>
-      </w:r>
-      <w:proofErr w:type="spellStart"/>
-      <w:r>
-        <w:rPr>
-          <w:rFonts w:ascii="Times New Roman" w:hAnsi="Times New Roman" w:cs="Times New Roman"/>
-          <w:sz w:val="24"/>
-          <w:szCs w:val="24"/>
-        </w:rPr>
-        <w:t>perlengkapan</w:t>
+        <w:t>jangkauan</w:t>
+      </w:r>
+      <w:proofErr w:type="spellEnd"/>
+      <w:r>
+        <w:rPr>
+          <w:rFonts w:ascii="Times New Roman" w:hAnsi="Times New Roman" w:cs="Times New Roman"/>
+          <w:sz w:val="24"/>
+          <w:szCs w:val="24"/>
+        </w:rPr>
+        <w:t xml:space="preserve"> </w:t>
+      </w:r>
+      <w:proofErr w:type="spellStart"/>
+      <w:r>
+        <w:rPr>
+          <w:rFonts w:ascii="Times New Roman" w:hAnsi="Times New Roman" w:cs="Times New Roman"/>
+          <w:sz w:val="24"/>
+          <w:szCs w:val="24"/>
+        </w:rPr>
+        <w:t>koneksi</w:t>
+      </w:r>
+      <w:proofErr w:type="spellEnd"/>
+      <w:r>
+        <w:rPr>
+          <w:rFonts w:ascii="Times New Roman" w:hAnsi="Times New Roman" w:cs="Times New Roman"/>
+          <w:sz w:val="24"/>
+          <w:szCs w:val="24"/>
+        </w:rPr>
+        <w:t xml:space="preserve"> Wi-Fi </w:t>
+      </w:r>
+      <w:proofErr w:type="spellStart"/>
+      <w:r>
+        <w:rPr>
+          <w:rFonts w:ascii="Times New Roman" w:hAnsi="Times New Roman" w:cs="Times New Roman"/>
+          <w:sz w:val="24"/>
+          <w:szCs w:val="24"/>
+        </w:rPr>
+        <w:t>kita</w:t>
       </w:r>
       <w:proofErr w:type="spellEnd"/>
       <w:r>
@@ -6928,7 +7081,7 @@
         <w:pStyle w:val="ListParagraph"/>
         <w:numPr>
           <w:ilvl w:val="0"/>
-          <w:numId w:val="6"/>
+          <w:numId w:val="10"/>
         </w:numPr>
         <w:rPr>
           <w:rFonts w:ascii="Times New Roman" w:hAnsi="Times New Roman" w:cs="Times New Roman"/>
@@ -7086,7 +7239,7 @@
         <w:pStyle w:val="ListParagraph"/>
         <w:numPr>
           <w:ilvl w:val="0"/>
-          <w:numId w:val="6"/>
+          <w:numId w:val="10"/>
         </w:numPr>
         <w:rPr>
           <w:rFonts w:ascii="Times New Roman" w:hAnsi="Times New Roman" w:cs="Times New Roman"/>
@@ -7244,7 +7397,7 @@
         <w:pStyle w:val="ListParagraph"/>
         <w:numPr>
           <w:ilvl w:val="0"/>
-          <w:numId w:val="6"/>
+          <w:numId w:val="10"/>
         </w:numPr>
         <w:rPr>
           <w:rFonts w:ascii="Times New Roman" w:hAnsi="Times New Roman" w:cs="Times New Roman"/>
@@ -7358,18 +7511,38 @@
           <w:sz w:val="24"/>
           <w:szCs w:val="24"/>
         </w:rPr>
-        <w:t xml:space="preserve"> di Apple Watch</w:t>
+        <w:t xml:space="preserve"> di Apple Watch.</w:t>
       </w:r>
     </w:p>
     <w:p>
       <w:pPr>
-        <w:rPr>
-          <w:rFonts w:ascii="Times New Roman" w:hAnsi="Times New Roman" w:cs="Times New Roman"/>
+        <w:pStyle w:val="ListParagraph"/>
+        <w:rPr>
+          <w:rFonts w:ascii="Times New Roman" w:hAnsi="Times New Roman" w:cs="Times New Roman"/>
+          <w:sz w:val="24"/>
+          <w:szCs w:val="24"/>
         </w:rPr>
       </w:pPr>
     </w:p>
     <w:p>
       <w:pPr>
+        <w:rPr>
+          <w:rFonts w:ascii="Times New Roman" w:hAnsi="Times New Roman" w:cs="Times New Roman"/>
+          <w:b/>
+          <w:sz w:val="28"/>
+          <w:szCs w:val="28"/>
+        </w:rPr>
+      </w:pPr>
+    </w:p>
+    <w:p>
+      <w:pPr>
+        <w:rPr>
+          <w:rFonts w:ascii="Times New Roman" w:hAnsi="Times New Roman" w:cs="Times New Roman"/>
+          <w:sz w:val="24"/>
+          <w:szCs w:val="24"/>
+        </w:rPr>
+      </w:pPr>
+      <w:r>
         <w:rPr>
           <w:rFonts w:ascii="Times New Roman" w:hAnsi="Times New Roman" w:cs="Times New Roman"/>
           <w:b/>
@@ -7377,7 +7550,8 @@
           <w:szCs w:val="28"/>
           <w:lang w:val="id-ID"/>
         </w:rPr>
-      </w:pPr>
+        <w:t>Keunggulan Kompetitif Kogeek Smart Light</w:t>
+      </w:r>
       <w:r>
         <w:rPr>
           <w:rFonts w:ascii="Times New Roman" w:hAnsi="Times New Roman" w:cs="Times New Roman"/>
@@ -7386,7 +7560,7 @@
           <w:szCs w:val="28"/>
           <w:lang w:val="id-ID"/>
         </w:rPr>
-        <w:t>Keunggulan Kompetitif Kogeek Smart Light</w:t>
+        <w:t xml:space="preserve"> Strip</w:t>
       </w:r>
       <w:r>
         <w:rPr>
@@ -7396,7 +7570,7 @@
           <w:szCs w:val="28"/>
           <w:lang w:val="id-ID"/>
         </w:rPr>
-        <w:t xml:space="preserve"> Strip</w:t>
+        <w:t xml:space="preserve"> Dengan produk smart Light Lainn</w:t>
       </w:r>
       <w:r>
         <w:rPr>
@@ -7406,58 +7580,806 @@
           <w:szCs w:val="28"/>
           <w:lang w:val="id-ID"/>
         </w:rPr>
-        <w:t xml:space="preserve"> Dengan produk smart Light Lainn</w:t>
-      </w:r>
-      <w:r>
-        <w:rPr>
-          <w:rFonts w:ascii="Times New Roman" w:hAnsi="Times New Roman" w:cs="Times New Roman"/>
-          <w:b/>
-          <w:sz w:val="28"/>
-          <w:szCs w:val="28"/>
-          <w:lang w:val="id-ID"/>
-        </w:rPr>
         <w:t>ya</w:t>
       </w:r>
     </w:p>
     <w:p>
       <w:pPr>
         <w:ind w:firstLine="720"/>
-        <w:rPr>
-          <w:rFonts w:ascii="Times New Roman" w:hAnsi="Times New Roman" w:cs="Times New Roman"/>
-          <w:sz w:val="24"/>
-          <w:szCs w:val="24"/>
-          <w:lang w:val="id-ID"/>
-        </w:rPr>
-      </w:pPr>
-      <w:r>
-        <w:rPr>
-          <w:rFonts w:ascii="Times New Roman" w:hAnsi="Times New Roman" w:cs="Times New Roman"/>
-          <w:sz w:val="24"/>
-          <w:szCs w:val="24"/>
-          <w:lang w:val="id-ID"/>
-        </w:rPr>
-        <w:t>Keunggulan Kogeek Smart Light Strip dibanding produk smart light lainnya adalah kogeek smart light ini berbentuk kabel yang dapat dipotong dan ditempel dimana sama sesuai keinginan pengguna. Meskipun telah dipotong, smart light ini masih dapat berfungsi dengan baik dan masih dapat diatur dari aplikasi Kogeek Smart Light</w:t>
-      </w:r>
-      <w:r>
-        <w:rPr>
-          <w:rFonts w:ascii="Times New Roman" w:hAnsi="Times New Roman" w:cs="Times New Roman"/>
-          <w:sz w:val="24"/>
-          <w:szCs w:val="24"/>
-          <w:lang w:val="id-ID"/>
+        <w:jc w:val="both"/>
+        <w:rPr>
+          <w:rFonts w:ascii="Times New Roman" w:hAnsi="Times New Roman" w:cs="Times New Roman"/>
+          <w:b/>
+          <w:sz w:val="24"/>
+          <w:szCs w:val="24"/>
+        </w:rPr>
+      </w:pPr>
+      <w:proofErr w:type="spellStart"/>
+      <w:r>
+        <w:rPr>
+          <w:rFonts w:ascii="Times New Roman" w:hAnsi="Times New Roman" w:cs="Times New Roman"/>
+          <w:sz w:val="24"/>
+          <w:szCs w:val="24"/>
+        </w:rPr>
+        <w:t>Keunggulan</w:t>
+      </w:r>
+      <w:proofErr w:type="spellEnd"/>
+      <w:r>
+        <w:rPr>
+          <w:rFonts w:ascii="Times New Roman" w:hAnsi="Times New Roman" w:cs="Times New Roman"/>
+          <w:sz w:val="24"/>
+          <w:szCs w:val="24"/>
+        </w:rPr>
+        <w:t xml:space="preserve"> </w:t>
+      </w:r>
+      <w:proofErr w:type="spellStart"/>
+      <w:r>
+        <w:rPr>
+          <w:rFonts w:ascii="Times New Roman" w:hAnsi="Times New Roman" w:cs="Times New Roman"/>
+          <w:sz w:val="24"/>
+          <w:szCs w:val="24"/>
+        </w:rPr>
+        <w:t>Kogeek</w:t>
+      </w:r>
+      <w:proofErr w:type="spellEnd"/>
+      <w:r>
+        <w:rPr>
+          <w:rFonts w:ascii="Times New Roman" w:hAnsi="Times New Roman" w:cs="Times New Roman"/>
+          <w:sz w:val="24"/>
+          <w:szCs w:val="24"/>
+        </w:rPr>
+        <w:t xml:space="preserve"> Smart Light Strip </w:t>
+      </w:r>
+      <w:proofErr w:type="spellStart"/>
+      <w:r>
+        <w:rPr>
+          <w:rFonts w:ascii="Times New Roman" w:hAnsi="Times New Roman" w:cs="Times New Roman"/>
+          <w:sz w:val="24"/>
+          <w:szCs w:val="24"/>
+        </w:rPr>
+        <w:t>dibanding</w:t>
+      </w:r>
+      <w:proofErr w:type="spellEnd"/>
+      <w:r>
+        <w:rPr>
+          <w:rFonts w:ascii="Times New Roman" w:hAnsi="Times New Roman" w:cs="Times New Roman"/>
+          <w:sz w:val="24"/>
+          <w:szCs w:val="24"/>
+        </w:rPr>
+        <w:t xml:space="preserve"> </w:t>
+      </w:r>
+      <w:proofErr w:type="spellStart"/>
+      <w:r>
+        <w:rPr>
+          <w:rFonts w:ascii="Times New Roman" w:hAnsi="Times New Roman" w:cs="Times New Roman"/>
+          <w:sz w:val="24"/>
+          <w:szCs w:val="24"/>
+        </w:rPr>
+        <w:t>produk</w:t>
+      </w:r>
+      <w:proofErr w:type="spellEnd"/>
+      <w:r>
+        <w:rPr>
+          <w:rFonts w:ascii="Times New Roman" w:hAnsi="Times New Roman" w:cs="Times New Roman"/>
+          <w:sz w:val="24"/>
+          <w:szCs w:val="24"/>
+        </w:rPr>
+        <w:t xml:space="preserve"> smart light </w:t>
+      </w:r>
+      <w:proofErr w:type="spellStart"/>
+      <w:r>
+        <w:rPr>
+          <w:rFonts w:ascii="Times New Roman" w:hAnsi="Times New Roman" w:cs="Times New Roman"/>
+          <w:sz w:val="24"/>
+          <w:szCs w:val="24"/>
+        </w:rPr>
+        <w:t>lainnya</w:t>
+      </w:r>
+      <w:proofErr w:type="spellEnd"/>
+      <w:r>
+        <w:rPr>
+          <w:rFonts w:ascii="Times New Roman" w:hAnsi="Times New Roman" w:cs="Times New Roman"/>
+          <w:sz w:val="24"/>
+          <w:szCs w:val="24"/>
+        </w:rPr>
+        <w:t xml:space="preserve"> </w:t>
+      </w:r>
+      <w:proofErr w:type="spellStart"/>
+      <w:r>
+        <w:rPr>
+          <w:rFonts w:ascii="Times New Roman" w:hAnsi="Times New Roman" w:cs="Times New Roman"/>
+          <w:sz w:val="24"/>
+          <w:szCs w:val="24"/>
+        </w:rPr>
+        <w:t>adalah</w:t>
+      </w:r>
+      <w:proofErr w:type="spellEnd"/>
+      <w:r>
+        <w:rPr>
+          <w:rFonts w:ascii="Times New Roman" w:hAnsi="Times New Roman" w:cs="Times New Roman"/>
+          <w:sz w:val="24"/>
+          <w:szCs w:val="24"/>
+        </w:rPr>
+        <w:t xml:space="preserve"> </w:t>
+      </w:r>
+      <w:proofErr w:type="spellStart"/>
+      <w:r>
+        <w:rPr>
+          <w:rFonts w:ascii="Times New Roman" w:hAnsi="Times New Roman" w:cs="Times New Roman"/>
+          <w:sz w:val="24"/>
+          <w:szCs w:val="24"/>
+        </w:rPr>
+        <w:t>kogeek</w:t>
+      </w:r>
+      <w:proofErr w:type="spellEnd"/>
+      <w:r>
+        <w:rPr>
+          <w:rFonts w:ascii="Times New Roman" w:hAnsi="Times New Roman" w:cs="Times New Roman"/>
+          <w:sz w:val="24"/>
+          <w:szCs w:val="24"/>
+        </w:rPr>
+        <w:t xml:space="preserve"> smart light </w:t>
+      </w:r>
+      <w:proofErr w:type="spellStart"/>
+      <w:r>
+        <w:rPr>
+          <w:rFonts w:ascii="Times New Roman" w:hAnsi="Times New Roman" w:cs="Times New Roman"/>
+          <w:sz w:val="24"/>
+          <w:szCs w:val="24"/>
+        </w:rPr>
+        <w:t>ini</w:t>
+      </w:r>
+      <w:proofErr w:type="spellEnd"/>
+      <w:r>
+        <w:rPr>
+          <w:rFonts w:ascii="Times New Roman" w:hAnsi="Times New Roman" w:cs="Times New Roman"/>
+          <w:sz w:val="24"/>
+          <w:szCs w:val="24"/>
+        </w:rPr>
+        <w:t xml:space="preserve"> </w:t>
+      </w:r>
+      <w:proofErr w:type="spellStart"/>
+      <w:r>
+        <w:rPr>
+          <w:rFonts w:ascii="Times New Roman" w:hAnsi="Times New Roman" w:cs="Times New Roman"/>
+          <w:sz w:val="24"/>
+          <w:szCs w:val="24"/>
+        </w:rPr>
+        <w:t>berbentuk</w:t>
+      </w:r>
+      <w:proofErr w:type="spellEnd"/>
+      <w:r>
+        <w:rPr>
+          <w:rFonts w:ascii="Times New Roman" w:hAnsi="Times New Roman" w:cs="Times New Roman"/>
+          <w:sz w:val="24"/>
+          <w:szCs w:val="24"/>
+        </w:rPr>
+        <w:t xml:space="preserve"> </w:t>
+      </w:r>
+      <w:proofErr w:type="spellStart"/>
+      <w:r>
+        <w:rPr>
+          <w:rFonts w:ascii="Times New Roman" w:hAnsi="Times New Roman" w:cs="Times New Roman"/>
+          <w:sz w:val="24"/>
+          <w:szCs w:val="24"/>
+        </w:rPr>
+        <w:t>kabel</w:t>
+      </w:r>
+      <w:proofErr w:type="spellEnd"/>
+      <w:r>
+        <w:rPr>
+          <w:rFonts w:ascii="Times New Roman" w:hAnsi="Times New Roman" w:cs="Times New Roman"/>
+          <w:sz w:val="24"/>
+          <w:szCs w:val="24"/>
+        </w:rPr>
+        <w:t xml:space="preserve"> yang </w:t>
+      </w:r>
+      <w:proofErr w:type="spellStart"/>
+      <w:r>
+        <w:rPr>
+          <w:rFonts w:ascii="Times New Roman" w:hAnsi="Times New Roman" w:cs="Times New Roman"/>
+          <w:sz w:val="24"/>
+          <w:szCs w:val="24"/>
+        </w:rPr>
+        <w:t>dapat</w:t>
+      </w:r>
+      <w:proofErr w:type="spellEnd"/>
+      <w:r>
+        <w:rPr>
+          <w:rFonts w:ascii="Times New Roman" w:hAnsi="Times New Roman" w:cs="Times New Roman"/>
+          <w:sz w:val="24"/>
+          <w:szCs w:val="24"/>
+        </w:rPr>
+        <w:t xml:space="preserve"> </w:t>
+      </w:r>
+      <w:proofErr w:type="spellStart"/>
+      <w:r>
+        <w:rPr>
+          <w:rFonts w:ascii="Times New Roman" w:hAnsi="Times New Roman" w:cs="Times New Roman"/>
+          <w:sz w:val="24"/>
+          <w:szCs w:val="24"/>
+        </w:rPr>
+        <w:t>dipotong</w:t>
+      </w:r>
+      <w:proofErr w:type="spellEnd"/>
+      <w:r>
+        <w:rPr>
+          <w:rFonts w:ascii="Times New Roman" w:hAnsi="Times New Roman" w:cs="Times New Roman"/>
+          <w:sz w:val="24"/>
+          <w:szCs w:val="24"/>
+        </w:rPr>
+        <w:t xml:space="preserve"> </w:t>
+      </w:r>
+      <w:proofErr w:type="spellStart"/>
+      <w:r>
+        <w:rPr>
+          <w:rFonts w:ascii="Times New Roman" w:hAnsi="Times New Roman" w:cs="Times New Roman"/>
+          <w:sz w:val="24"/>
+          <w:szCs w:val="24"/>
+        </w:rPr>
+        <w:t>dan</w:t>
+      </w:r>
+      <w:proofErr w:type="spellEnd"/>
+      <w:r>
+        <w:rPr>
+          <w:rFonts w:ascii="Times New Roman" w:hAnsi="Times New Roman" w:cs="Times New Roman"/>
+          <w:sz w:val="24"/>
+          <w:szCs w:val="24"/>
+        </w:rPr>
+        <w:t xml:space="preserve"> </w:t>
+      </w:r>
+      <w:proofErr w:type="spellStart"/>
+      <w:r>
+        <w:rPr>
+          <w:rFonts w:ascii="Times New Roman" w:hAnsi="Times New Roman" w:cs="Times New Roman"/>
+          <w:sz w:val="24"/>
+          <w:szCs w:val="24"/>
+        </w:rPr>
+        <w:t>ditempel</w:t>
+      </w:r>
+      <w:proofErr w:type="spellEnd"/>
+      <w:r>
+        <w:rPr>
+          <w:rFonts w:ascii="Times New Roman" w:hAnsi="Times New Roman" w:cs="Times New Roman"/>
+          <w:sz w:val="24"/>
+          <w:szCs w:val="24"/>
+        </w:rPr>
+        <w:t xml:space="preserve"> </w:t>
+      </w:r>
+      <w:proofErr w:type="spellStart"/>
+      <w:r>
+        <w:rPr>
+          <w:rFonts w:ascii="Times New Roman" w:hAnsi="Times New Roman" w:cs="Times New Roman"/>
+          <w:sz w:val="24"/>
+          <w:szCs w:val="24"/>
+        </w:rPr>
+        <w:t>dimana</w:t>
+      </w:r>
+      <w:proofErr w:type="spellEnd"/>
+      <w:r>
+        <w:rPr>
+          <w:rFonts w:ascii="Times New Roman" w:hAnsi="Times New Roman" w:cs="Times New Roman"/>
+          <w:sz w:val="24"/>
+          <w:szCs w:val="24"/>
+        </w:rPr>
+        <w:t xml:space="preserve"> </w:t>
+      </w:r>
+      <w:proofErr w:type="spellStart"/>
+      <w:proofErr w:type="gramStart"/>
+      <w:r>
+        <w:rPr>
+          <w:rFonts w:ascii="Times New Roman" w:hAnsi="Times New Roman" w:cs="Times New Roman"/>
+          <w:sz w:val="24"/>
+          <w:szCs w:val="24"/>
+        </w:rPr>
+        <w:t>sama</w:t>
+      </w:r>
+      <w:proofErr w:type="spellEnd"/>
+      <w:proofErr w:type="gramEnd"/>
+      <w:r>
+        <w:rPr>
+          <w:rFonts w:ascii="Times New Roman" w:hAnsi="Times New Roman" w:cs="Times New Roman"/>
+          <w:sz w:val="24"/>
+          <w:szCs w:val="24"/>
+        </w:rPr>
+        <w:t xml:space="preserve"> </w:t>
+      </w:r>
+      <w:proofErr w:type="spellStart"/>
+      <w:r>
+        <w:rPr>
+          <w:rFonts w:ascii="Times New Roman" w:hAnsi="Times New Roman" w:cs="Times New Roman"/>
+          <w:sz w:val="24"/>
+          <w:szCs w:val="24"/>
+        </w:rPr>
+        <w:t>sesuai</w:t>
+      </w:r>
+      <w:proofErr w:type="spellEnd"/>
+      <w:r>
+        <w:rPr>
+          <w:rFonts w:ascii="Times New Roman" w:hAnsi="Times New Roman" w:cs="Times New Roman"/>
+          <w:sz w:val="24"/>
+          <w:szCs w:val="24"/>
+        </w:rPr>
+        <w:t xml:space="preserve"> </w:t>
+      </w:r>
+      <w:proofErr w:type="spellStart"/>
+      <w:r>
+        <w:rPr>
+          <w:rFonts w:ascii="Times New Roman" w:hAnsi="Times New Roman" w:cs="Times New Roman"/>
+          <w:sz w:val="24"/>
+          <w:szCs w:val="24"/>
+        </w:rPr>
+        <w:t>keinginan</w:t>
+      </w:r>
+      <w:proofErr w:type="spellEnd"/>
+      <w:r>
+        <w:rPr>
+          <w:rFonts w:ascii="Times New Roman" w:hAnsi="Times New Roman" w:cs="Times New Roman"/>
+          <w:sz w:val="24"/>
+          <w:szCs w:val="24"/>
+        </w:rPr>
+        <w:t xml:space="preserve"> </w:t>
+      </w:r>
+      <w:proofErr w:type="spellStart"/>
+      <w:r>
+        <w:rPr>
+          <w:rFonts w:ascii="Times New Roman" w:hAnsi="Times New Roman" w:cs="Times New Roman"/>
+          <w:sz w:val="24"/>
+          <w:szCs w:val="24"/>
+        </w:rPr>
+        <w:t>pengguna</w:t>
+      </w:r>
+      <w:proofErr w:type="spellEnd"/>
+      <w:r>
+        <w:rPr>
+          <w:rFonts w:ascii="Times New Roman" w:hAnsi="Times New Roman" w:cs="Times New Roman"/>
+          <w:sz w:val="24"/>
+          <w:szCs w:val="24"/>
+        </w:rPr>
+        <w:t xml:space="preserve">. </w:t>
+      </w:r>
+      <w:proofErr w:type="spellStart"/>
+      <w:proofErr w:type="gramStart"/>
+      <w:r>
+        <w:rPr>
+          <w:rFonts w:ascii="Times New Roman" w:hAnsi="Times New Roman" w:cs="Times New Roman"/>
+          <w:sz w:val="24"/>
+          <w:szCs w:val="24"/>
+        </w:rPr>
+        <w:t>Meskipun</w:t>
+      </w:r>
+      <w:proofErr w:type="spellEnd"/>
+      <w:r>
+        <w:rPr>
+          <w:rFonts w:ascii="Times New Roman" w:hAnsi="Times New Roman" w:cs="Times New Roman"/>
+          <w:sz w:val="24"/>
+          <w:szCs w:val="24"/>
+        </w:rPr>
+        <w:t xml:space="preserve"> </w:t>
+      </w:r>
+      <w:proofErr w:type="spellStart"/>
+      <w:r>
+        <w:rPr>
+          <w:rFonts w:ascii="Times New Roman" w:hAnsi="Times New Roman" w:cs="Times New Roman"/>
+          <w:sz w:val="24"/>
+          <w:szCs w:val="24"/>
+        </w:rPr>
+        <w:t>telah</w:t>
+      </w:r>
+      <w:proofErr w:type="spellEnd"/>
+      <w:r>
+        <w:rPr>
+          <w:rFonts w:ascii="Times New Roman" w:hAnsi="Times New Roman" w:cs="Times New Roman"/>
+          <w:sz w:val="24"/>
+          <w:szCs w:val="24"/>
+        </w:rPr>
+        <w:t xml:space="preserve"> </w:t>
+      </w:r>
+      <w:proofErr w:type="spellStart"/>
+      <w:r>
+        <w:rPr>
+          <w:rFonts w:ascii="Times New Roman" w:hAnsi="Times New Roman" w:cs="Times New Roman"/>
+          <w:sz w:val="24"/>
+          <w:szCs w:val="24"/>
+        </w:rPr>
+        <w:t>dipotong</w:t>
+      </w:r>
+      <w:proofErr w:type="spellEnd"/>
+      <w:r>
+        <w:rPr>
+          <w:rFonts w:ascii="Times New Roman" w:hAnsi="Times New Roman" w:cs="Times New Roman"/>
+          <w:sz w:val="24"/>
+          <w:szCs w:val="24"/>
+        </w:rPr>
+        <w:t xml:space="preserve">, smart light </w:t>
+      </w:r>
+      <w:proofErr w:type="spellStart"/>
+      <w:r>
+        <w:rPr>
+          <w:rFonts w:ascii="Times New Roman" w:hAnsi="Times New Roman" w:cs="Times New Roman"/>
+          <w:sz w:val="24"/>
+          <w:szCs w:val="24"/>
+        </w:rPr>
+        <w:t>ini</w:t>
+      </w:r>
+      <w:proofErr w:type="spellEnd"/>
+      <w:r>
+        <w:rPr>
+          <w:rFonts w:ascii="Times New Roman" w:hAnsi="Times New Roman" w:cs="Times New Roman"/>
+          <w:sz w:val="24"/>
+          <w:szCs w:val="24"/>
+        </w:rPr>
+        <w:t xml:space="preserve"> </w:t>
+      </w:r>
+      <w:proofErr w:type="spellStart"/>
+      <w:r>
+        <w:rPr>
+          <w:rFonts w:ascii="Times New Roman" w:hAnsi="Times New Roman" w:cs="Times New Roman"/>
+          <w:sz w:val="24"/>
+          <w:szCs w:val="24"/>
+        </w:rPr>
+        <w:t>masih</w:t>
+      </w:r>
+      <w:proofErr w:type="spellEnd"/>
+      <w:r>
+        <w:rPr>
+          <w:rFonts w:ascii="Times New Roman" w:hAnsi="Times New Roman" w:cs="Times New Roman"/>
+          <w:sz w:val="24"/>
+          <w:szCs w:val="24"/>
+        </w:rPr>
+        <w:t xml:space="preserve"> </w:t>
+      </w:r>
+      <w:proofErr w:type="spellStart"/>
+      <w:r>
+        <w:rPr>
+          <w:rFonts w:ascii="Times New Roman" w:hAnsi="Times New Roman" w:cs="Times New Roman"/>
+          <w:sz w:val="24"/>
+          <w:szCs w:val="24"/>
+        </w:rPr>
+        <w:t>dapat</w:t>
+      </w:r>
+      <w:proofErr w:type="spellEnd"/>
+      <w:r>
+        <w:rPr>
+          <w:rFonts w:ascii="Times New Roman" w:hAnsi="Times New Roman" w:cs="Times New Roman"/>
+          <w:sz w:val="24"/>
+          <w:szCs w:val="24"/>
+        </w:rPr>
+        <w:t xml:space="preserve"> </w:t>
+      </w:r>
+      <w:proofErr w:type="spellStart"/>
+      <w:r>
+        <w:rPr>
+          <w:rFonts w:ascii="Times New Roman" w:hAnsi="Times New Roman" w:cs="Times New Roman"/>
+          <w:sz w:val="24"/>
+          <w:szCs w:val="24"/>
+        </w:rPr>
+        <w:t>berfungsi</w:t>
+      </w:r>
+      <w:proofErr w:type="spellEnd"/>
+      <w:r>
+        <w:rPr>
+          <w:rFonts w:ascii="Times New Roman" w:hAnsi="Times New Roman" w:cs="Times New Roman"/>
+          <w:sz w:val="24"/>
+          <w:szCs w:val="24"/>
+        </w:rPr>
+        <w:t xml:space="preserve"> </w:t>
+      </w:r>
+      <w:proofErr w:type="spellStart"/>
+      <w:r>
+        <w:rPr>
+          <w:rFonts w:ascii="Times New Roman" w:hAnsi="Times New Roman" w:cs="Times New Roman"/>
+          <w:sz w:val="24"/>
+          <w:szCs w:val="24"/>
+        </w:rPr>
+        <w:t>dengan</w:t>
+      </w:r>
+      <w:proofErr w:type="spellEnd"/>
+      <w:r>
+        <w:rPr>
+          <w:rFonts w:ascii="Times New Roman" w:hAnsi="Times New Roman" w:cs="Times New Roman"/>
+          <w:sz w:val="24"/>
+          <w:szCs w:val="24"/>
+        </w:rPr>
+        <w:t xml:space="preserve"> </w:t>
+      </w:r>
+      <w:proofErr w:type="spellStart"/>
+      <w:r>
+        <w:rPr>
+          <w:rFonts w:ascii="Times New Roman" w:hAnsi="Times New Roman" w:cs="Times New Roman"/>
+          <w:sz w:val="24"/>
+          <w:szCs w:val="24"/>
+        </w:rPr>
+        <w:t>baik</w:t>
+      </w:r>
+      <w:proofErr w:type="spellEnd"/>
+      <w:r>
+        <w:rPr>
+          <w:rFonts w:ascii="Times New Roman" w:hAnsi="Times New Roman" w:cs="Times New Roman"/>
+          <w:sz w:val="24"/>
+          <w:szCs w:val="24"/>
+        </w:rPr>
+        <w:t xml:space="preserve"> </w:t>
+      </w:r>
+      <w:proofErr w:type="spellStart"/>
+      <w:r>
+        <w:rPr>
+          <w:rFonts w:ascii="Times New Roman" w:hAnsi="Times New Roman" w:cs="Times New Roman"/>
+          <w:sz w:val="24"/>
+          <w:szCs w:val="24"/>
+        </w:rPr>
+        <w:t>dan</w:t>
+      </w:r>
+      <w:proofErr w:type="spellEnd"/>
+      <w:r>
+        <w:rPr>
+          <w:rFonts w:ascii="Times New Roman" w:hAnsi="Times New Roman" w:cs="Times New Roman"/>
+          <w:sz w:val="24"/>
+          <w:szCs w:val="24"/>
+        </w:rPr>
+        <w:t xml:space="preserve"> </w:t>
+      </w:r>
+      <w:proofErr w:type="spellStart"/>
+      <w:r>
+        <w:rPr>
+          <w:rFonts w:ascii="Times New Roman" w:hAnsi="Times New Roman" w:cs="Times New Roman"/>
+          <w:sz w:val="24"/>
+          <w:szCs w:val="24"/>
+        </w:rPr>
+        <w:t>masih</w:t>
+      </w:r>
+      <w:proofErr w:type="spellEnd"/>
+      <w:r>
+        <w:rPr>
+          <w:rFonts w:ascii="Times New Roman" w:hAnsi="Times New Roman" w:cs="Times New Roman"/>
+          <w:sz w:val="24"/>
+          <w:szCs w:val="24"/>
+        </w:rPr>
+        <w:t xml:space="preserve"> </w:t>
+      </w:r>
+      <w:proofErr w:type="spellStart"/>
+      <w:r>
+        <w:rPr>
+          <w:rFonts w:ascii="Times New Roman" w:hAnsi="Times New Roman" w:cs="Times New Roman"/>
+          <w:sz w:val="24"/>
+          <w:szCs w:val="24"/>
+        </w:rPr>
+        <w:t>dapat</w:t>
+      </w:r>
+      <w:proofErr w:type="spellEnd"/>
+      <w:r>
+        <w:rPr>
+          <w:rFonts w:ascii="Times New Roman" w:hAnsi="Times New Roman" w:cs="Times New Roman"/>
+          <w:sz w:val="24"/>
+          <w:szCs w:val="24"/>
+        </w:rPr>
+        <w:t xml:space="preserve"> </w:t>
+      </w:r>
+      <w:proofErr w:type="spellStart"/>
+      <w:r>
+        <w:rPr>
+          <w:rFonts w:ascii="Times New Roman" w:hAnsi="Times New Roman" w:cs="Times New Roman"/>
+          <w:sz w:val="24"/>
+          <w:szCs w:val="24"/>
+        </w:rPr>
+        <w:t>diatur</w:t>
+      </w:r>
+      <w:proofErr w:type="spellEnd"/>
+      <w:r>
+        <w:rPr>
+          <w:rFonts w:ascii="Times New Roman" w:hAnsi="Times New Roman" w:cs="Times New Roman"/>
+          <w:sz w:val="24"/>
+          <w:szCs w:val="24"/>
+        </w:rPr>
+        <w:t xml:space="preserve"> </w:t>
+      </w:r>
+      <w:proofErr w:type="spellStart"/>
+      <w:r>
+        <w:rPr>
+          <w:rFonts w:ascii="Times New Roman" w:hAnsi="Times New Roman" w:cs="Times New Roman"/>
+          <w:sz w:val="24"/>
+          <w:szCs w:val="24"/>
+        </w:rPr>
+        <w:t>dari</w:t>
+      </w:r>
+      <w:proofErr w:type="spellEnd"/>
+      <w:r>
+        <w:rPr>
+          <w:rFonts w:ascii="Times New Roman" w:hAnsi="Times New Roman" w:cs="Times New Roman"/>
+          <w:sz w:val="24"/>
+          <w:szCs w:val="24"/>
+        </w:rPr>
+        <w:t xml:space="preserve"> </w:t>
+      </w:r>
+      <w:proofErr w:type="spellStart"/>
+      <w:r>
+        <w:rPr>
+          <w:rFonts w:ascii="Times New Roman" w:hAnsi="Times New Roman" w:cs="Times New Roman"/>
+          <w:sz w:val="24"/>
+          <w:szCs w:val="24"/>
+        </w:rPr>
+        <w:t>aplikasi</w:t>
+      </w:r>
+      <w:proofErr w:type="spellEnd"/>
+      <w:r>
+        <w:rPr>
+          <w:rFonts w:ascii="Times New Roman" w:hAnsi="Times New Roman" w:cs="Times New Roman"/>
+          <w:sz w:val="24"/>
+          <w:szCs w:val="24"/>
+        </w:rPr>
+        <w:t xml:space="preserve"> </w:t>
+      </w:r>
+      <w:proofErr w:type="spellStart"/>
+      <w:r>
+        <w:rPr>
+          <w:rFonts w:ascii="Times New Roman" w:hAnsi="Times New Roman" w:cs="Times New Roman"/>
+          <w:sz w:val="24"/>
+          <w:szCs w:val="24"/>
+        </w:rPr>
+        <w:t>Kogeek</w:t>
+      </w:r>
+      <w:proofErr w:type="spellEnd"/>
+      <w:r>
+        <w:rPr>
+          <w:rFonts w:ascii="Times New Roman" w:hAnsi="Times New Roman" w:cs="Times New Roman"/>
+          <w:sz w:val="24"/>
+          <w:szCs w:val="24"/>
+        </w:rPr>
+        <w:t xml:space="preserve"> Smart Light.</w:t>
+      </w:r>
+      <w:proofErr w:type="gramEnd"/>
+      <w:r>
+        <w:rPr>
+          <w:rFonts w:ascii="Times New Roman" w:hAnsi="Times New Roman" w:cs="Times New Roman"/>
+          <w:sz w:val="24"/>
+          <w:szCs w:val="24"/>
+        </w:rPr>
+        <w:t xml:space="preserve"> </w:t>
+      </w:r>
+      <w:proofErr w:type="spellStart"/>
+      <w:r>
+        <w:rPr>
+          <w:rFonts w:ascii="Times New Roman" w:hAnsi="Times New Roman" w:cs="Times New Roman"/>
+          <w:sz w:val="24"/>
+          <w:szCs w:val="24"/>
+        </w:rPr>
+        <w:t>Kogeek</w:t>
+      </w:r>
+      <w:proofErr w:type="spellEnd"/>
+      <w:r>
+        <w:rPr>
+          <w:rFonts w:ascii="Times New Roman" w:hAnsi="Times New Roman" w:cs="Times New Roman"/>
+          <w:sz w:val="24"/>
+          <w:szCs w:val="24"/>
+        </w:rPr>
+        <w:t xml:space="preserve"> Smart light strip </w:t>
+      </w:r>
+      <w:proofErr w:type="spellStart"/>
+      <w:r>
+        <w:rPr>
+          <w:rFonts w:ascii="Times New Roman" w:hAnsi="Times New Roman" w:cs="Times New Roman"/>
+          <w:sz w:val="24"/>
+          <w:szCs w:val="24"/>
+        </w:rPr>
+        <w:t>juga</w:t>
+      </w:r>
+      <w:proofErr w:type="spellEnd"/>
+      <w:r>
+        <w:rPr>
+          <w:rFonts w:ascii="Times New Roman" w:hAnsi="Times New Roman" w:cs="Times New Roman"/>
+          <w:sz w:val="24"/>
+          <w:szCs w:val="24"/>
+        </w:rPr>
+        <w:t xml:space="preserve"> </w:t>
+      </w:r>
+      <w:proofErr w:type="spellStart"/>
+      <w:r>
+        <w:rPr>
+          <w:rFonts w:ascii="Times New Roman" w:hAnsi="Times New Roman" w:cs="Times New Roman"/>
+          <w:sz w:val="24"/>
+          <w:szCs w:val="24"/>
+        </w:rPr>
+        <w:t>dapat</w:t>
+      </w:r>
+      <w:proofErr w:type="spellEnd"/>
+      <w:r>
+        <w:rPr>
+          <w:rFonts w:ascii="Times New Roman" w:hAnsi="Times New Roman" w:cs="Times New Roman"/>
+          <w:sz w:val="24"/>
+          <w:szCs w:val="24"/>
+        </w:rPr>
+        <w:t xml:space="preserve"> di </w:t>
+      </w:r>
+      <w:proofErr w:type="spellStart"/>
+      <w:r>
+        <w:rPr>
+          <w:rFonts w:ascii="Times New Roman" w:hAnsi="Times New Roman" w:cs="Times New Roman"/>
+          <w:sz w:val="24"/>
+          <w:szCs w:val="24"/>
+        </w:rPr>
+        <w:t>tempel</w:t>
+      </w:r>
+      <w:proofErr w:type="spellEnd"/>
+      <w:r>
+        <w:rPr>
+          <w:rFonts w:ascii="Times New Roman" w:hAnsi="Times New Roman" w:cs="Times New Roman"/>
+          <w:sz w:val="24"/>
+          <w:szCs w:val="24"/>
+        </w:rPr>
+        <w:t xml:space="preserve"> </w:t>
+      </w:r>
+      <w:proofErr w:type="spellStart"/>
+      <w:r>
+        <w:rPr>
+          <w:rFonts w:ascii="Times New Roman" w:hAnsi="Times New Roman" w:cs="Times New Roman"/>
+          <w:sz w:val="24"/>
+          <w:szCs w:val="24"/>
+        </w:rPr>
+        <w:t>karena</w:t>
+      </w:r>
+      <w:proofErr w:type="spellEnd"/>
+      <w:r>
+        <w:rPr>
+          <w:rFonts w:ascii="Times New Roman" w:hAnsi="Times New Roman" w:cs="Times New Roman"/>
+          <w:sz w:val="24"/>
+          <w:szCs w:val="24"/>
+        </w:rPr>
+        <w:t xml:space="preserve"> </w:t>
+      </w:r>
+      <w:proofErr w:type="spellStart"/>
+      <w:r>
+        <w:rPr>
+          <w:rFonts w:ascii="Times New Roman" w:hAnsi="Times New Roman" w:cs="Times New Roman"/>
+          <w:sz w:val="24"/>
+          <w:szCs w:val="24"/>
+        </w:rPr>
+        <w:t>memiliki</w:t>
+      </w:r>
+      <w:proofErr w:type="spellEnd"/>
+      <w:r>
+        <w:rPr>
+          <w:rFonts w:ascii="Times New Roman" w:hAnsi="Times New Roman" w:cs="Times New Roman"/>
+          <w:sz w:val="24"/>
+          <w:szCs w:val="24"/>
+        </w:rPr>
+        <w:t xml:space="preserve"> </w:t>
+      </w:r>
+      <w:proofErr w:type="spellStart"/>
+      <w:r>
+        <w:rPr>
+          <w:rFonts w:ascii="Times New Roman" w:hAnsi="Times New Roman" w:cs="Times New Roman"/>
+          <w:sz w:val="24"/>
+          <w:szCs w:val="24"/>
+        </w:rPr>
+        <w:t>perekat</w:t>
+      </w:r>
+      <w:proofErr w:type="spellEnd"/>
+      <w:r>
+        <w:rPr>
+          <w:rFonts w:ascii="Times New Roman" w:hAnsi="Times New Roman" w:cs="Times New Roman"/>
+          <w:sz w:val="24"/>
+          <w:szCs w:val="24"/>
+        </w:rPr>
+        <w:t xml:space="preserve"> di </w:t>
+      </w:r>
+      <w:proofErr w:type="spellStart"/>
+      <w:r>
+        <w:rPr>
+          <w:rFonts w:ascii="Times New Roman" w:hAnsi="Times New Roman" w:cs="Times New Roman"/>
+          <w:sz w:val="24"/>
+          <w:szCs w:val="24"/>
+        </w:rPr>
+        <w:t>belakangnya</w:t>
+      </w:r>
+      <w:proofErr w:type="spellEnd"/>
+      <w:r>
+        <w:rPr>
+          <w:rFonts w:ascii="Times New Roman" w:hAnsi="Times New Roman" w:cs="Times New Roman"/>
+          <w:sz w:val="24"/>
+          <w:szCs w:val="24"/>
         </w:rPr>
         <w:t>.</w:t>
       </w:r>
-    </w:p>
-    <w:p>
-      <w:pPr>
-        <w:jc w:val="both"/>
-        <w:rPr>
-          <w:rFonts w:ascii="Times New Roman" w:hAnsi="Times New Roman" w:cs="Times New Roman"/>
-          <w:b/>
-          <w:sz w:val="24"/>
-          <w:szCs w:val="24"/>
-        </w:rPr>
-      </w:pPr>
     </w:p>
     <w:sectPr>
       <w:pgSz w:w="12240" w:h="15840"/>
@@ -7472,6 +8394,92 @@
 <file path=word/numbering.xml><?xml version="1.0" encoding="utf-8"?>
 <w:numbering xmlns:wpc="http://schemas.microsoft.com/office/word/2010/wordprocessingCanvas" xmlns:mc="http://schemas.openxmlformats.org/markup-compatibility/2006" xmlns:o="urn:schemas-microsoft-com:office:office" xmlns:r="http://schemas.openxmlformats.org/officeDocument/2006/relationships" xmlns:m="http://schemas.openxmlformats.org/officeDocument/2006/math" xmlns:v="urn:schemas-microsoft-com:vml" xmlns:wp14="http://schemas.microsoft.com/office/word/2010/wordprocessingDrawing" xmlns:wp="http://schemas.openxmlformats.org/drawingml/2006/wordprocessingDrawing" xmlns:w10="urn:schemas-microsoft-com:office:word" xmlns:w="http://schemas.openxmlformats.org/wordprocessingml/2006/main" xmlns:w14="http://schemas.microsoft.com/office/word/2010/wordml" xmlns:wpg="http://schemas.microsoft.com/office/word/2010/wordprocessingGroup" xmlns:wpi="http://schemas.microsoft.com/office/word/2010/wordprocessingInk" xmlns:wne="http://schemas.microsoft.com/office/word/2006/wordml" xmlns:wps="http://schemas.microsoft.com/office/word/2010/wordprocessingShape" mc:Ignorable="w14 wp14">
   <w:abstractNum w:abstractNumId="0">
+    <w:nsid w:val="08FD112D"/>
+    <w:multiLevelType w:val="hybridMultilevel"/>
+    <w:tmpl w:val="50400514"/>
+    <w:lvl w:ilvl="0" w:tplc="0409000F">
+      <w:start w:val="1"/>
+      <w:numFmt w:val="decimal"/>
+      <w:lvlText w:val="%1."/>
+      <w:lvlJc w:val="left"/>
+      <w:pPr>
+        <w:ind w:left="720" w:hanging="360"/>
+      </w:pPr>
+    </w:lvl>
+    <w:lvl w:ilvl="1" w:tplc="04090019" w:tentative="1">
+      <w:start w:val="1"/>
+      <w:numFmt w:val="lowerLetter"/>
+      <w:lvlText w:val="%2."/>
+      <w:lvlJc w:val="left"/>
+      <w:pPr>
+        <w:ind w:left="1440" w:hanging="360"/>
+      </w:pPr>
+    </w:lvl>
+    <w:lvl w:ilvl="2" w:tplc="0409001B" w:tentative="1">
+      <w:start w:val="1"/>
+      <w:numFmt w:val="lowerRoman"/>
+      <w:lvlText w:val="%3."/>
+      <w:lvlJc w:val="right"/>
+      <w:pPr>
+        <w:ind w:left="2160" w:hanging="180"/>
+      </w:pPr>
+    </w:lvl>
+    <w:lvl w:ilvl="3" w:tplc="0409000F" w:tentative="1">
+      <w:start w:val="1"/>
+      <w:numFmt w:val="decimal"/>
+      <w:lvlText w:val="%4."/>
+      <w:lvlJc w:val="left"/>
+      <w:pPr>
+        <w:ind w:left="2880" w:hanging="360"/>
+      </w:pPr>
+    </w:lvl>
+    <w:lvl w:ilvl="4" w:tplc="04090019" w:tentative="1">
+      <w:start w:val="1"/>
+      <w:numFmt w:val="lowerLetter"/>
+      <w:lvlText w:val="%5."/>
+      <w:lvlJc w:val="left"/>
+      <w:pPr>
+        <w:ind w:left="3600" w:hanging="360"/>
+      </w:pPr>
+    </w:lvl>
+    <w:lvl w:ilvl="5" w:tplc="0409001B" w:tentative="1">
+      <w:start w:val="1"/>
+      <w:numFmt w:val="lowerRoman"/>
+      <w:lvlText w:val="%6."/>
+      <w:lvlJc w:val="right"/>
+      <w:pPr>
+        <w:ind w:left="4320" w:hanging="180"/>
+      </w:pPr>
+    </w:lvl>
+    <w:lvl w:ilvl="6" w:tplc="0409000F" w:tentative="1">
+      <w:start w:val="1"/>
+      <w:numFmt w:val="decimal"/>
+      <w:lvlText w:val="%7."/>
+      <w:lvlJc w:val="left"/>
+      <w:pPr>
+        <w:ind w:left="5040" w:hanging="360"/>
+      </w:pPr>
+    </w:lvl>
+    <w:lvl w:ilvl="7" w:tplc="04090019" w:tentative="1">
+      <w:start w:val="1"/>
+      <w:numFmt w:val="lowerLetter"/>
+      <w:lvlText w:val="%8."/>
+      <w:lvlJc w:val="left"/>
+      <w:pPr>
+        <w:ind w:left="5760" w:hanging="360"/>
+      </w:pPr>
+    </w:lvl>
+    <w:lvl w:ilvl="8" w:tplc="0409001B" w:tentative="1">
+      <w:start w:val="1"/>
+      <w:numFmt w:val="lowerRoman"/>
+      <w:lvlText w:val="%9."/>
+      <w:lvlJc w:val="right"/>
+      <w:pPr>
+        <w:ind w:left="6480" w:hanging="180"/>
+      </w:pPr>
+    </w:lvl>
+  </w:abstractNum>
+  <w:abstractNum w:abstractNumId="1">
     <w:nsid w:val="1E6F4853"/>
     <w:multiLevelType w:val="hybridMultilevel"/>
     <w:tmpl w:val="F3662BD4"/>
@@ -7560,10 +8568,10 @@
       </w:pPr>
     </w:lvl>
   </w:abstractNum>
-  <w:abstractNum w:abstractNumId="1">
+  <w:abstractNum w:abstractNumId="2">
     <w:nsid w:val="21306FDA"/>
     <w:multiLevelType w:val="hybridMultilevel"/>
-    <w:tmpl w:val="23AE4AF8"/>
+    <w:tmpl w:val="54DAC5A0"/>
     <w:lvl w:ilvl="0" w:tplc="0409000F">
       <w:start w:val="1"/>
       <w:numFmt w:val="decimal"/>
@@ -7649,7 +8657,7 @@
       </w:pPr>
     </w:lvl>
   </w:abstractNum>
-  <w:abstractNum w:abstractNumId="2">
+  <w:abstractNum w:abstractNumId="3">
     <w:nsid w:val="249F1C02"/>
     <w:multiLevelType w:val="hybridMultilevel"/>
     <w:tmpl w:val="F624772C"/>
@@ -7735,7 +8743,7 @@
       </w:pPr>
     </w:lvl>
   </w:abstractNum>
-  <w:abstractNum w:abstractNumId="3">
+  <w:abstractNum w:abstractNumId="4">
     <w:nsid w:val="272C6EC7"/>
     <w:multiLevelType w:val="hybridMultilevel"/>
     <w:tmpl w:val="2C5C1ECA"/>
@@ -7848,17 +8856,17 @@
       </w:rPr>
     </w:lvl>
   </w:abstractNum>
-  <w:abstractNum w:abstractNumId="4">
-    <w:nsid w:val="59DD2F72"/>
+  <w:abstractNum w:abstractNumId="5">
+    <w:nsid w:val="407F01A9"/>
     <w:multiLevelType w:val="hybridMultilevel"/>
-    <w:tmpl w:val="DC9E3B12"/>
-    <w:lvl w:ilvl="0" w:tplc="85EAC80A">
+    <w:tmpl w:val="54DAC5A0"/>
+    <w:lvl w:ilvl="0" w:tplc="0409000F">
       <w:start w:val="1"/>
       <w:numFmt w:val="decimal"/>
       <w:lvlText w:val="%1."/>
       <w:lvlJc w:val="left"/>
       <w:pPr>
-        <w:ind w:left="2460" w:hanging="2100"/>
+        <w:ind w:left="720" w:hanging="360"/>
       </w:pPr>
       <w:rPr>
         <w:rFonts w:hint="default"/>
@@ -7937,7 +8945,96 @@
       </w:pPr>
     </w:lvl>
   </w:abstractNum>
-  <w:abstractNum w:abstractNumId="5">
+  <w:abstractNum w:abstractNumId="6">
+    <w:nsid w:val="59DD2F72"/>
+    <w:multiLevelType w:val="hybridMultilevel"/>
+    <w:tmpl w:val="DC9E3B12"/>
+    <w:lvl w:ilvl="0" w:tplc="85EAC80A">
+      <w:start w:val="1"/>
+      <w:numFmt w:val="decimal"/>
+      <w:lvlText w:val="%1."/>
+      <w:lvlJc w:val="left"/>
+      <w:pPr>
+        <w:ind w:left="2460" w:hanging="2100"/>
+      </w:pPr>
+      <w:rPr>
+        <w:rFonts w:hint="default"/>
+      </w:rPr>
+    </w:lvl>
+    <w:lvl w:ilvl="1" w:tplc="04090019" w:tentative="1">
+      <w:start w:val="1"/>
+      <w:numFmt w:val="lowerLetter"/>
+      <w:lvlText w:val="%2."/>
+      <w:lvlJc w:val="left"/>
+      <w:pPr>
+        <w:ind w:left="1440" w:hanging="360"/>
+      </w:pPr>
+    </w:lvl>
+    <w:lvl w:ilvl="2" w:tplc="0409001B" w:tentative="1">
+      <w:start w:val="1"/>
+      <w:numFmt w:val="lowerRoman"/>
+      <w:lvlText w:val="%3."/>
+      <w:lvlJc w:val="right"/>
+      <w:pPr>
+        <w:ind w:left="2160" w:hanging="180"/>
+      </w:pPr>
+    </w:lvl>
+    <w:lvl w:ilvl="3" w:tplc="0409000F" w:tentative="1">
+      <w:start w:val="1"/>
+      <w:numFmt w:val="decimal"/>
+      <w:lvlText w:val="%4."/>
+      <w:lvlJc w:val="left"/>
+      <w:pPr>
+        <w:ind w:left="2880" w:hanging="360"/>
+      </w:pPr>
+    </w:lvl>
+    <w:lvl w:ilvl="4" w:tplc="04090019" w:tentative="1">
+      <w:start w:val="1"/>
+      <w:numFmt w:val="lowerLetter"/>
+      <w:lvlText w:val="%5."/>
+      <w:lvlJc w:val="left"/>
+      <w:pPr>
+        <w:ind w:left="3600" w:hanging="360"/>
+      </w:pPr>
+    </w:lvl>
+    <w:lvl w:ilvl="5" w:tplc="0409001B" w:tentative="1">
+      <w:start w:val="1"/>
+      <w:numFmt w:val="lowerRoman"/>
+      <w:lvlText w:val="%6."/>
+      <w:lvlJc w:val="right"/>
+      <w:pPr>
+        <w:ind w:left="4320" w:hanging="180"/>
+      </w:pPr>
+    </w:lvl>
+    <w:lvl w:ilvl="6" w:tplc="0409000F" w:tentative="1">
+      <w:start w:val="1"/>
+      <w:numFmt w:val="decimal"/>
+      <w:lvlText w:val="%7."/>
+      <w:lvlJc w:val="left"/>
+      <w:pPr>
+        <w:ind w:left="5040" w:hanging="360"/>
+      </w:pPr>
+    </w:lvl>
+    <w:lvl w:ilvl="7" w:tplc="04090019" w:tentative="1">
+      <w:start w:val="1"/>
+      <w:numFmt w:val="lowerLetter"/>
+      <w:lvlText w:val="%8."/>
+      <w:lvlJc w:val="left"/>
+      <w:pPr>
+        <w:ind w:left="5760" w:hanging="360"/>
+      </w:pPr>
+    </w:lvl>
+    <w:lvl w:ilvl="8" w:tplc="0409001B" w:tentative="1">
+      <w:start w:val="1"/>
+      <w:numFmt w:val="lowerRoman"/>
+      <w:lvlText w:val="%9."/>
+      <w:lvlJc w:val="right"/>
+      <w:pPr>
+        <w:ind w:left="6480" w:hanging="180"/>
+      </w:pPr>
+    </w:lvl>
+  </w:abstractNum>
+  <w:abstractNum w:abstractNumId="7">
     <w:nsid w:val="68ED09AB"/>
     <w:multiLevelType w:val="hybridMultilevel"/>
     <w:tmpl w:val="25FCA5C0"/>
@@ -8050,7 +9147,7 @@
       </w:rPr>
     </w:lvl>
   </w:abstractNum>
-  <w:abstractNum w:abstractNumId="6">
+  <w:abstractNum w:abstractNumId="8">
     <w:nsid w:val="7A0E383E"/>
     <w:multiLevelType w:val="hybridMultilevel"/>
     <w:tmpl w:val="E124A31C"/>
@@ -8136,7 +9233,7 @@
       </w:pPr>
     </w:lvl>
   </w:abstractNum>
-  <w:abstractNum w:abstractNumId="7">
+  <w:abstractNum w:abstractNumId="9">
     <w:nsid w:val="7CF47A9E"/>
     <w:multiLevelType w:val="hybridMultilevel"/>
     <w:tmpl w:val="CAC201F2"/>
@@ -8223,28 +9320,34 @@
     </w:lvl>
   </w:abstractNum>
   <w:num w:numId="1">
+    <w:abstractNumId w:val="4"/>
+  </w:num>
+  <w:num w:numId="2">
     <w:abstractNumId w:val="3"/>
   </w:num>
-  <w:num w:numId="2">
+  <w:num w:numId="3">
+    <w:abstractNumId w:val="9"/>
+  </w:num>
+  <w:num w:numId="4">
+    <w:abstractNumId w:val="7"/>
+  </w:num>
+  <w:num w:numId="5">
+    <w:abstractNumId w:val="1"/>
+  </w:num>
+  <w:num w:numId="6">
+    <w:abstractNumId w:val="8"/>
+  </w:num>
+  <w:num w:numId="7">
     <w:abstractNumId w:val="2"/>
   </w:num>
-  <w:num w:numId="3">
-    <w:abstractNumId w:val="7"/>
+  <w:num w:numId="8">
+    <w:abstractNumId w:val="6"/>
   </w:num>
-  <w:num w:numId="4">
+  <w:num w:numId="9">
     <w:abstractNumId w:val="5"/>
   </w:num>
-  <w:num w:numId="5">
+  <w:num w:numId="10">
     <w:abstractNumId w:val="0"/>
-  </w:num>
-  <w:num w:numId="6">
-    <w:abstractNumId w:val="6"/>
-  </w:num>
-  <w:num w:numId="7">
-    <w:abstractNumId w:val="1"/>
-  </w:num>
-  <w:num w:numId="8">
-    <w:abstractNumId w:val="4"/>
   </w:num>
 </w:numbering>
 </file>

</xml_diff>